<commit_message>
Add Lab4 automation tests, screenshots, reports, and documentation
</commit_message>
<xml_diff>
--- a/Lab4_TestScript.docx
+++ b/Lab4_TestScript.docx
@@ -4,7 +4,7 @@
   <w:body>
     <w:p>
       <w:pPr>
-        <w:pStyle w:val="ListParagraph"/>
+        <w:pStyle w:val="a7"/>
         <w:numPr>
           <w:ilvl w:val="0"/>
           <w:numId w:val="1"/>
@@ -48,7 +48,7 @@
     </w:p>
     <w:p>
       <w:pPr>
-        <w:pStyle w:val="ListParagraph"/>
+        <w:pStyle w:val="a7"/>
         <w:numPr>
           <w:ilvl w:val="1"/>
           <w:numId w:val="2"/>
@@ -90,7 +90,7 @@
     </w:p>
     <w:p>
       <w:pPr>
-        <w:pStyle w:val="ListParagraph"/>
+        <w:pStyle w:val="a7"/>
         <w:ind w:left="0" w:firstLine="720"/>
         <w:jc w:val="thaiDistribute"/>
         <w:rPr>
@@ -211,7 +211,7 @@
     </w:p>
     <w:p>
       <w:pPr>
-        <w:pStyle w:val="ListParagraph"/>
+        <w:pStyle w:val="a7"/>
         <w:numPr>
           <w:ilvl w:val="1"/>
           <w:numId w:val="2"/>
@@ -254,7 +254,7 @@
     </w:p>
     <w:p>
       <w:pPr>
-        <w:pStyle w:val="ListParagraph"/>
+        <w:pStyle w:val="a7"/>
         <w:ind w:left="0" w:firstLine="720"/>
         <w:jc w:val="thaiDistribute"/>
         <w:rPr>
@@ -466,7 +466,7 @@
     </w:p>
     <w:p>
       <w:pPr>
-        <w:pStyle w:val="ListParagraph"/>
+        <w:pStyle w:val="a7"/>
         <w:numPr>
           <w:ilvl w:val="0"/>
           <w:numId w:val="1"/>
@@ -528,7 +528,7 @@
     </w:p>
     <w:p>
       <w:pPr>
-        <w:pStyle w:val="ListParagraph"/>
+        <w:pStyle w:val="a7"/>
         <w:spacing w:after="120" w:line="240" w:lineRule="auto"/>
         <w:ind w:left="0" w:firstLine="720"/>
         <w:jc w:val="thaiDistribute"/>
@@ -649,7 +649,7 @@
     </w:p>
     <w:p>
       <w:pPr>
-        <w:pStyle w:val="ListParagraph"/>
+        <w:pStyle w:val="a7"/>
         <w:numPr>
           <w:ilvl w:val="0"/>
           <w:numId w:val="10"/>
@@ -715,7 +715,7 @@
     </w:p>
     <w:p>
       <w:pPr>
-        <w:pStyle w:val="ListParagraph"/>
+        <w:pStyle w:val="a7"/>
         <w:numPr>
           <w:ilvl w:val="0"/>
           <w:numId w:val="10"/>
@@ -761,7 +761,7 @@
     </w:p>
     <w:p>
       <w:pPr>
-        <w:pStyle w:val="ListParagraph"/>
+        <w:pStyle w:val="a7"/>
         <w:numPr>
           <w:ilvl w:val="0"/>
           <w:numId w:val="10"/>
@@ -1012,7 +1012,7 @@
     </w:p>
     <w:p>
       <w:pPr>
-        <w:pStyle w:val="ListParagraph"/>
+        <w:pStyle w:val="a7"/>
         <w:numPr>
           <w:ilvl w:val="0"/>
           <w:numId w:val="11"/>
@@ -1038,7 +1038,7 @@
     </w:p>
     <w:p>
       <w:pPr>
-        <w:pStyle w:val="ListParagraph"/>
+        <w:pStyle w:val="a7"/>
         <w:numPr>
           <w:ilvl w:val="0"/>
           <w:numId w:val="11"/>
@@ -1064,7 +1064,7 @@
     </w:p>
     <w:p>
       <w:pPr>
-        <w:pStyle w:val="ListParagraph"/>
+        <w:pStyle w:val="a7"/>
         <w:numPr>
           <w:ilvl w:val="0"/>
           <w:numId w:val="11"/>
@@ -1100,7 +1100,7 @@
     </w:p>
     <w:p>
       <w:pPr>
-        <w:pStyle w:val="ListParagraph"/>
+        <w:pStyle w:val="a7"/>
         <w:numPr>
           <w:ilvl w:val="0"/>
           <w:numId w:val="11"/>
@@ -1126,7 +1126,7 @@
     </w:p>
     <w:p>
       <w:pPr>
-        <w:pStyle w:val="ListParagraph"/>
+        <w:pStyle w:val="a7"/>
         <w:numPr>
           <w:ilvl w:val="0"/>
           <w:numId w:val="11"/>
@@ -1152,7 +1152,7 @@
     </w:p>
     <w:p>
       <w:pPr>
-        <w:pStyle w:val="ListParagraph"/>
+        <w:pStyle w:val="a7"/>
         <w:numPr>
           <w:ilvl w:val="0"/>
           <w:numId w:val="1"/>
@@ -1195,7 +1195,7 @@
     </w:p>
     <w:p>
       <w:pPr>
-        <w:pStyle w:val="ListParagraph"/>
+        <w:pStyle w:val="a7"/>
         <w:ind w:left="360"/>
         <w:rPr>
           <w:rFonts w:ascii="TH SarabunPSK" w:hAnsi="TH SarabunPSK" w:cs="TH SarabunPSK"/>
@@ -1260,47 +1260,167 @@
     </w:p>
     <w:p>
       <w:pPr>
-        <w:pStyle w:val="ListParagraph"/>
-        <w:ind w:left="360"/>
+        <w:pStyle w:val="a7"/>
+        <w:spacing w:before="240"/>
+        <w:ind w:left="357"/>
         <w:rPr>
           <w:rFonts w:ascii="TH SarabunPSK" w:hAnsi="TH SarabunPSK" w:cs="TH SarabunPSK"/>
-          <w:sz w:val="32"/>
-          <w:szCs w:val="32"/>
+          <w:color w:val="EE0000"/>
+          <w:sz w:val="32"/>
+          <w:szCs w:val="32"/>
+          <w:lang w:bidi="th-TH"/>
         </w:rPr>
       </w:pPr>
       <w:r>
         <w:rPr>
-          <w:rFonts w:ascii="TH SarabunPSK" w:hAnsi="TH SarabunPSK" w:cs="TH SarabunPSK" w:hint="cs"/>
-          <w:sz w:val="32"/>
-          <w:szCs w:val="32"/>
-        </w:rPr>
-        <w:t>______________________________________________________________________________________________________________________________________________________________</w:t>
+          <w:rFonts w:ascii="TH SarabunPSK" w:hAnsi="TH SarabunPSK" w:cs="TH SarabunPSK"/>
+          <w:color w:val="EE0000"/>
+          <w:sz w:val="32"/>
+          <w:szCs w:val="32"/>
+          <w:cs/>
+          <w:lang w:bidi="th-TH"/>
+        </w:rPr>
+        <w:t>หน่วยประมวลผล (</w:t>
       </w:r>
       <w:r>
         <w:rPr>
-          <w:rFonts w:ascii="TH SarabunPSK" w:hAnsi="TH SarabunPSK" w:cs="TH SarabunPSK" w:hint="cs"/>
-          <w:sz w:val="32"/>
-          <w:szCs w:val="32"/>
-        </w:rPr>
-        <w:lastRenderedPageBreak/>
-        <w:t>______________________________________________________________________________________________________________________________________________________________</w:t>
+          <w:rFonts w:ascii="TH SarabunPSK" w:hAnsi="TH SarabunPSK" w:cs="TH SarabunPSK"/>
+          <w:color w:val="EE0000"/>
+          <w:sz w:val="32"/>
+          <w:szCs w:val="32"/>
+          <w:lang w:bidi="th-TH"/>
+        </w:rPr>
+        <w:t xml:space="preserve">CPU): AMD Ryzen 5 4600H with Radeon Graphics </w:t>
+      </w:r>
+      <w:r>
+        <w:rPr>
+          <w:rFonts w:ascii="TH SarabunPSK" w:hAnsi="TH SarabunPSK" w:cs="TH SarabunPSK"/>
+          <w:color w:val="EE0000"/>
+          <w:sz w:val="32"/>
+          <w:szCs w:val="32"/>
+          <w:cs/>
+          <w:lang w:bidi="th-TH"/>
+        </w:rPr>
+        <w:t xml:space="preserve">ความเร็ว </w:t>
+      </w:r>
+      <w:r>
+        <w:rPr>
+          <w:rFonts w:ascii="TH SarabunPSK" w:hAnsi="TH SarabunPSK" w:cs="TH SarabunPSK"/>
+          <w:color w:val="EE0000"/>
+          <w:sz w:val="32"/>
+          <w:szCs w:val="32"/>
+          <w:lang w:bidi="th-TH"/>
+        </w:rPr>
+        <w:t>3.00 GHz</w:t>
       </w:r>
     </w:p>
     <w:p>
       <w:pPr>
-        <w:pStyle w:val="ListParagraph"/>
+        <w:pStyle w:val="a7"/>
+        <w:spacing w:before="240"/>
+        <w:ind w:left="357"/>
+        <w:rPr>
+          <w:rFonts w:ascii="TH SarabunPSK" w:hAnsi="TH SarabunPSK" w:cs="TH SarabunPSK"/>
+          <w:color w:val="EE0000"/>
+          <w:sz w:val="32"/>
+          <w:szCs w:val="32"/>
+          <w:lang w:bidi="th-TH"/>
+        </w:rPr>
+      </w:pPr>
+      <w:r>
+        <w:rPr>
+          <w:rFonts w:ascii="TH SarabunPSK" w:hAnsi="TH SarabunPSK" w:cs="TH SarabunPSK"/>
+          <w:color w:val="EE0000"/>
+          <w:sz w:val="32"/>
+          <w:szCs w:val="32"/>
+          <w:cs/>
+          <w:lang w:bidi="th-TH"/>
+        </w:rPr>
+        <w:t>หน่วยความจำ (</w:t>
+      </w:r>
+      <w:r>
+        <w:rPr>
+          <w:rFonts w:ascii="TH SarabunPSK" w:hAnsi="TH SarabunPSK" w:cs="TH SarabunPSK"/>
+          <w:color w:val="EE0000"/>
+          <w:sz w:val="32"/>
+          <w:szCs w:val="32"/>
+          <w:lang w:bidi="th-TH"/>
+        </w:rPr>
+        <w:t>RAM): 16 GB (</w:t>
+      </w:r>
+      <w:r>
+        <w:rPr>
+          <w:rFonts w:ascii="TH SarabunPSK" w:hAnsi="TH SarabunPSK" w:cs="TH SarabunPSK"/>
+          <w:color w:val="EE0000"/>
+          <w:sz w:val="32"/>
+          <w:szCs w:val="32"/>
+          <w:cs/>
+          <w:lang w:bidi="th-TH"/>
+        </w:rPr>
+        <w:t xml:space="preserve">ใช้งานได้ </w:t>
+      </w:r>
+      <w:r>
+        <w:rPr>
+          <w:rFonts w:ascii="TH SarabunPSK" w:hAnsi="TH SarabunPSK" w:cs="TH SarabunPSK"/>
+          <w:color w:val="EE0000"/>
+          <w:sz w:val="32"/>
+          <w:szCs w:val="32"/>
+          <w:lang w:bidi="th-TH"/>
+        </w:rPr>
+        <w:t>15.4 GB)</w:t>
+      </w:r>
+    </w:p>
+    <w:p>
+      <w:pPr>
+        <w:pStyle w:val="a7"/>
+        <w:spacing w:before="240"/>
+        <w:ind w:left="357"/>
+        <w:rPr>
+          <w:rFonts w:ascii="TH SarabunPSK" w:hAnsi="TH SarabunPSK" w:cs="TH SarabunPSK"/>
+          <w:color w:val="EE0000"/>
+          <w:sz w:val="32"/>
+          <w:szCs w:val="32"/>
+          <w:lang w:bidi="th-TH"/>
+        </w:rPr>
+      </w:pPr>
+      <w:r>
+        <w:rPr>
+          <w:rFonts w:ascii="TH SarabunPSK" w:hAnsi="TH SarabunPSK" w:cs="TH SarabunPSK"/>
+          <w:color w:val="EE0000"/>
+          <w:sz w:val="32"/>
+          <w:szCs w:val="32"/>
+          <w:cs/>
+          <w:lang w:bidi="th-TH"/>
+        </w:rPr>
+        <w:t xml:space="preserve">สถาปัตยกรรมระบบ: </w:t>
+      </w:r>
+      <w:r>
+        <w:rPr>
+          <w:rFonts w:ascii="TH SarabunPSK" w:hAnsi="TH SarabunPSK" w:cs="TH SarabunPSK"/>
+          <w:color w:val="EE0000"/>
+          <w:sz w:val="32"/>
+          <w:szCs w:val="32"/>
+          <w:lang w:bidi="th-TH"/>
+        </w:rPr>
+        <w:t>64-bit operating system, x64-based processor</w:t>
+      </w:r>
+    </w:p>
+    <w:p>
+      <w:pPr>
+        <w:pStyle w:val="a7"/>
         <w:spacing w:before="240" w:line="240" w:lineRule="auto"/>
         <w:ind w:left="357"/>
         <w:rPr>
           <w:rFonts w:ascii="TH SarabunPSK" w:hAnsi="TH SarabunPSK" w:cs="TH SarabunPSK"/>
           <w:sz w:val="32"/>
           <w:szCs w:val="32"/>
+          <w:lang w:bidi="th-TH"/>
         </w:rPr>
       </w:pPr>
     </w:p>
     <w:p>
       <w:pPr>
-        <w:pStyle w:val="ListParagraph"/>
+        <w:pStyle w:val="a7"/>
         <w:spacing w:before="240" w:line="240" w:lineRule="auto"/>
         <w:ind w:left="357"/>
         <w:rPr>
@@ -1367,10 +1487,12 @@
     </w:p>
     <w:p>
       <w:pPr>
-        <w:pStyle w:val="ListParagraph"/>
-        <w:ind w:left="360"/>
+        <w:pStyle w:val="a7"/>
+        <w:spacing w:before="240" w:line="240" w:lineRule="auto"/>
+        <w:ind w:left="357"/>
         <w:rPr>
           <w:rFonts w:ascii="TH SarabunPSK" w:hAnsi="TH SarabunPSK" w:cs="TH SarabunPSK"/>
+          <w:color w:val="EE0000"/>
           <w:sz w:val="32"/>
           <w:szCs w:val="32"/>
           <w:lang w:bidi="th-TH"/>
@@ -1378,17 +1500,87 @@
       </w:pPr>
       <w:r>
         <w:rPr>
-          <w:rFonts w:ascii="TH SarabunPSK" w:hAnsi="TH SarabunPSK" w:cs="TH SarabunPSK" w:hint="cs"/>
-          <w:sz w:val="32"/>
-          <w:szCs w:val="32"/>
-          <w:lang w:bidi="th-TH"/>
-        </w:rPr>
-        <w:t>___________________________________________________________________________________________________________________________________________________________________________________________________________________________________________________________________________________________________________________________________________________________________________________________________________</w:t>
+          <w:rFonts w:ascii="TH SarabunPSK" w:hAnsi="TH SarabunPSK" w:cs="TH SarabunPSK"/>
+          <w:color w:val="EE0000"/>
+          <w:sz w:val="32"/>
+          <w:szCs w:val="32"/>
+          <w:lang w:bidi="th-TH"/>
+        </w:rPr>
+        <w:t>Robot Framework</w:t>
       </w:r>
     </w:p>
     <w:p>
       <w:pPr>
-        <w:pStyle w:val="ListParagraph"/>
+        <w:pStyle w:val="a7"/>
+        <w:spacing w:before="240" w:line="240" w:lineRule="auto"/>
+        <w:ind w:left="357"/>
+        <w:rPr>
+          <w:rFonts w:ascii="TH SarabunPSK" w:hAnsi="TH SarabunPSK" w:cs="TH SarabunPSK"/>
+          <w:color w:val="EE0000"/>
+          <w:sz w:val="32"/>
+          <w:szCs w:val="32"/>
+          <w:lang w:bidi="th-TH"/>
+        </w:rPr>
+      </w:pPr>
+      <w:r>
+        <w:rPr>
+          <w:rFonts w:ascii="TH SarabunPSK" w:hAnsi="TH SarabunPSK" w:cs="TH SarabunPSK"/>
+          <w:color w:val="EE0000"/>
+          <w:sz w:val="32"/>
+          <w:szCs w:val="32"/>
+          <w:lang w:bidi="th-TH"/>
+        </w:rPr>
+        <w:t>Visual Studio Code</w:t>
+      </w:r>
+    </w:p>
+    <w:p>
+      <w:pPr>
+        <w:pStyle w:val="a7"/>
+        <w:spacing w:before="240" w:line="240" w:lineRule="auto"/>
+        <w:ind w:left="357"/>
+        <w:rPr>
+          <w:rFonts w:ascii="TH SarabunPSK" w:hAnsi="TH SarabunPSK" w:cs="TH SarabunPSK"/>
+          <w:color w:val="EE0000"/>
+          <w:sz w:val="32"/>
+          <w:szCs w:val="32"/>
+          <w:lang w:bidi="th-TH"/>
+        </w:rPr>
+      </w:pPr>
+      <w:r>
+        <w:rPr>
+          <w:rFonts w:ascii="TH SarabunPSK" w:hAnsi="TH SarabunPSK" w:cs="TH SarabunPSK"/>
+          <w:color w:val="EE0000"/>
+          <w:sz w:val="32"/>
+          <w:szCs w:val="32"/>
+          <w:lang w:bidi="th-TH"/>
+        </w:rPr>
+        <w:t xml:space="preserve">Git </w:t>
+      </w:r>
+      <w:r>
+        <w:rPr>
+          <w:rFonts w:ascii="TH SarabunPSK" w:hAnsi="TH SarabunPSK" w:cs="TH SarabunPSK"/>
+          <w:color w:val="EE0000"/>
+          <w:sz w:val="32"/>
+          <w:szCs w:val="32"/>
+          <w:cs/>
+          <w:lang w:bidi="th-TH"/>
+        </w:rPr>
+        <w:t xml:space="preserve">และ </w:t>
+      </w:r>
+      <w:r>
+        <w:rPr>
+          <w:rFonts w:ascii="TH SarabunPSK" w:hAnsi="TH SarabunPSK" w:cs="TH SarabunPSK"/>
+          <w:color w:val="EE0000"/>
+          <w:sz w:val="32"/>
+          <w:szCs w:val="32"/>
+          <w:lang w:bidi="th-TH"/>
+        </w:rPr>
+        <w:t>GitHub</w:t>
+      </w:r>
+    </w:p>
+    <w:p>
+      <w:pPr>
+        <w:pStyle w:val="a7"/>
         <w:ind w:left="360"/>
         <w:rPr>
           <w:rFonts w:ascii="TH SarabunPSK" w:hAnsi="TH SarabunPSK" w:cs="TH SarabunPSK"/>
@@ -1454,30 +1646,51 @@
         </w:rPr>
         <w:t>)</w:t>
       </w:r>
-    </w:p>
-    <w:p>
-      <w:pPr>
-        <w:pStyle w:val="ListParagraph"/>
-        <w:ind w:left="360"/>
+      <w:r>
         <w:rPr>
           <w:rFonts w:ascii="TH SarabunPSK" w:hAnsi="TH SarabunPSK" w:cs="TH SarabunPSK"/>
           <w:sz w:val="32"/>
           <w:szCs w:val="32"/>
-        </w:rPr>
-      </w:pPr>
+          <w:lang w:bidi="th-TH"/>
+        </w:rPr>
+        <w:t xml:space="preserve"> </w:t>
+      </w:r>
       <w:r>
         <w:rPr>
           <w:rFonts w:ascii="TH SarabunPSK" w:hAnsi="TH SarabunPSK" w:cs="TH SarabunPSK" w:hint="cs"/>
-          <w:sz w:val="32"/>
-          <w:szCs w:val="32"/>
-          <w:lang w:bidi="th-TH"/>
-        </w:rPr>
-        <w:t>_____________________________________________________________________________________________________________________________________________________________________________________________________________________________________________</w:t>
+          <w:color w:val="EE0000"/>
+          <w:sz w:val="32"/>
+          <w:szCs w:val="32"/>
+          <w:cs/>
+          <w:lang w:bidi="th-TH"/>
+        </w:rPr>
+        <w:t>นายนพชาติ น้อยนาร</w:t>
+      </w:r>
+      <w:r>
+        <w:rPr>
+          <w:rFonts w:ascii="TH SarabunPSK" w:hAnsi="TH SarabunPSK" w:cs="TH SarabunPSK" w:hint="cs"/>
+          <w:color w:val="EE0000"/>
+          <w:sz w:val="32"/>
+          <w:szCs w:val="32"/>
+          <w:cs/>
+          <w:lang w:bidi="th-TH"/>
+        </w:rPr>
+        <w:t xml:space="preserve">ถ 663380601-7 </w:t>
+      </w:r>
+      <w:r>
+        <w:rPr>
+          <w:rFonts w:ascii="TH SarabunPSK" w:hAnsi="TH SarabunPSK" w:cs="TH SarabunPSK"/>
+          <w:color w:val="EE0000"/>
+          <w:sz w:val="32"/>
+          <w:szCs w:val="32"/>
+          <w:lang w:bidi="th-TH"/>
+        </w:rPr>
+        <w:t>S4</w:t>
       </w:r>
     </w:p>
     <w:p>
       <w:pPr>
-        <w:pStyle w:val="ListParagraph"/>
+        <w:pStyle w:val="a7"/>
         <w:numPr>
           <w:ilvl w:val="0"/>
           <w:numId w:val="1"/>
@@ -1520,7 +1733,7 @@
     </w:p>
     <w:p>
       <w:pPr>
-        <w:pStyle w:val="ListParagraph"/>
+        <w:pStyle w:val="a7"/>
         <w:ind w:left="360"/>
         <w:rPr>
           <w:rFonts w:ascii="TH SarabunPSK" w:hAnsi="TH SarabunPSK" w:cs="TH SarabunPSK"/>
@@ -1589,7 +1802,7 @@
     </w:p>
     <w:p>
       <w:pPr>
-        <w:pStyle w:val="ListParagraph"/>
+        <w:pStyle w:val="a7"/>
         <w:ind w:left="360"/>
         <w:rPr>
           <w:rFonts w:ascii="TH SarabunPSK" w:hAnsi="TH SarabunPSK" w:cs="TH SarabunPSK"/>
@@ -1721,7 +1934,7 @@
     </w:p>
     <w:p>
       <w:pPr>
-        <w:pStyle w:val="ListParagraph"/>
+        <w:pStyle w:val="a7"/>
         <w:ind w:left="360"/>
         <w:rPr>
           <w:rFonts w:ascii="TH SarabunPSK" w:hAnsi="TH SarabunPSK" w:cs="TH SarabunPSK"/>
@@ -1839,7 +2052,7 @@
     </w:p>
     <w:p>
       <w:pPr>
-        <w:pStyle w:val="ListParagraph"/>
+        <w:pStyle w:val="a7"/>
         <w:ind w:left="360"/>
         <w:rPr>
           <w:rFonts w:ascii="TH SarabunPSK" w:hAnsi="TH SarabunPSK" w:cs="TH SarabunPSK"/>
@@ -1908,6 +2121,8 @@
     </w:p>
     <w:p>
       <w:pPr>
+        <w:pStyle w:val="a7"/>
+        <w:ind w:left="360"/>
         <w:rPr>
           <w:rFonts w:ascii="TH SarabunPSK" w:hAnsi="TH SarabunPSK" w:cs="TH SarabunPSK"/>
           <w:sz w:val="32"/>
@@ -1915,11 +2130,74 @@
           <w:lang w:bidi="th-TH"/>
         </w:rPr>
       </w:pPr>
+      <w:r>
+        <w:rPr>
+          <w:rFonts w:ascii="TH SarabunPSK" w:hAnsi="TH SarabunPSK" w:cs="TH SarabunPSK"/>
+          <w:sz w:val="32"/>
+          <w:szCs w:val="32"/>
+          <w:lang w:bidi="th-TH"/>
+        </w:rPr>
+        <w:drawing>
+          <wp:anchor distT="0" distB="0" distL="114300" distR="114300" simplePos="0" relativeHeight="251658240" behindDoc="1" locked="0" layoutInCell="1" allowOverlap="1" wp14:anchorId="64715AD5" wp14:editId="510725A7">
+            <wp:simplePos x="0" y="0"/>
+            <wp:positionH relativeFrom="margin">
+              <wp:align>right</wp:align>
+            </wp:positionH>
+            <wp:positionV relativeFrom="paragraph">
+              <wp:posOffset>67310</wp:posOffset>
+            </wp:positionV>
+            <wp:extent cx="6022718" cy="4746172"/>
+            <wp:effectExtent l="0" t="0" r="0" b="0"/>
+            <wp:wrapNone/>
+            <wp:docPr id="1133247091" name="รูปภาพ 1" descr="รูปภาพประกอบด้วย ข้อความ, ภาพหน้าจอ, ซอฟต์แวร์, แสดง&#10;&#10;เนื้อหาที่สร้างโดย AI อาจไม่ถูกต้อง"/>
+            <wp:cNvGraphicFramePr>
+              <a:graphicFrameLocks xmlns:a="http://schemas.openxmlformats.org/drawingml/2006/main" noChangeAspect="1"/>
+            </wp:cNvGraphicFramePr>
+            <a:graphic xmlns:a="http://schemas.openxmlformats.org/drawingml/2006/main">
+              <a:graphicData uri="http://schemas.openxmlformats.org/drawingml/2006/picture">
+                <pic:pic xmlns:pic="http://schemas.openxmlformats.org/drawingml/2006/picture">
+                  <pic:nvPicPr>
+                    <pic:cNvPr id="1133247091" name="รูปภาพ 1" descr="รูปภาพประกอบด้วย ข้อความ, ภาพหน้าจอ, ซอฟต์แวร์, แสดง&#10;&#10;เนื้อหาที่สร้างโดย AI อาจไม่ถูกต้อง"/>
+                    <pic:cNvPicPr/>
+                  </pic:nvPicPr>
+                  <pic:blipFill>
+                    <a:blip r:embed="rId10">
+                      <a:extLst>
+                        <a:ext uri="{28A0092B-C50C-407E-A947-70E740481C1C}">
+                          <a14:useLocalDpi xmlns:a14="http://schemas.microsoft.com/office/drawing/2010/main" val="0"/>
+                        </a:ext>
+                      </a:extLst>
+                    </a:blip>
+                    <a:stretch>
+                      <a:fillRect/>
+                    </a:stretch>
+                  </pic:blipFill>
+                  <pic:spPr>
+                    <a:xfrm>
+                      <a:off x="0" y="0"/>
+                      <a:ext cx="6022718" cy="4746172"/>
+                    </a:xfrm>
+                    <a:prstGeom prst="rect">
+                      <a:avLst/>
+                    </a:prstGeom>
+                  </pic:spPr>
+                </pic:pic>
+              </a:graphicData>
+            </a:graphic>
+            <wp14:sizeRelH relativeFrom="margin">
+              <wp14:pctWidth>0</wp14:pctWidth>
+            </wp14:sizeRelH>
+            <wp14:sizeRelV relativeFrom="margin">
+              <wp14:pctHeight>0</wp14:pctHeight>
+            </wp14:sizeRelV>
+          </wp:anchor>
+        </w:drawing>
+      </w:r>
     </w:p>
     <w:p>
       <w:pPr>
         <w:rPr>
-          <w:rFonts w:ascii="TH SarabunPSK" w:hAnsi="TH SarabunPSK" w:cs="TH SarabunPSK" w:hint="cs"/>
+          <w:rFonts w:ascii="TH SarabunPSK" w:hAnsi="TH SarabunPSK" w:cs="TH SarabunPSK"/>
           <w:sz w:val="32"/>
           <w:szCs w:val="32"/>
           <w:lang w:bidi="th-TH"/>
@@ -1942,11 +2220,21 @@
           <w:rFonts w:ascii="TH SarabunPSK" w:hAnsi="TH SarabunPSK" w:cs="TH SarabunPSK"/>
           <w:sz w:val="32"/>
           <w:szCs w:val="32"/>
+          <w:lang w:bidi="th-TH"/>
+        </w:rPr>
+      </w:pPr>
+    </w:p>
+    <w:p>
+      <w:pPr>
+        <w:rPr>
+          <w:rFonts w:ascii="TH SarabunPSK" w:hAnsi="TH SarabunPSK" w:cs="TH SarabunPSK"/>
+          <w:sz w:val="32"/>
+          <w:szCs w:val="32"/>
           <w:cs/>
           <w:lang w:bidi="th-TH"/>
         </w:rPr>
         <w:sectPr>
-          <w:headerReference w:type="default" r:id="rId10"/>
+          <w:headerReference w:type="default" r:id="rId11"/>
           <w:pgSz w:w="12240" w:h="15840"/>
           <w:pgMar w:top="1440" w:right="1440" w:bottom="1440" w:left="1440" w:header="720" w:footer="720" w:gutter="0"/>
           <w:cols w:space="720"/>
@@ -1956,7 +2244,7 @@
     </w:p>
     <w:tbl>
       <w:tblPr>
-        <w:tblStyle w:val="TableGrid"/>
+        <w:tblStyle w:val="a8"/>
         <w:tblW w:w="14130" w:type="dxa"/>
         <w:tblInd w:w="-635" w:type="dxa"/>
         <w:tblLook w:val="04A0" w:firstRow="1" w:lastRow="0" w:firstColumn="1" w:lastColumn="0" w:noHBand="0" w:noVBand="1"/>
@@ -2275,17 +2563,7 @@
                 <w:cs/>
                 <w:lang w:bidi="th-TH"/>
               </w:rPr>
-              <w:t>อบรมเชิงปฏิบั</w:t>
-            </w:r>
-            <w:r>
-              <w:rPr>
-                <w:rFonts w:ascii="TH SarabunPSK" w:hAnsi="TH SarabunPSK" w:cs="TH SarabunPSK" w:hint="cs"/>
-                <w:sz w:val="32"/>
-                <w:szCs w:val="32"/>
-                <w:cs/>
-                <w:lang w:bidi="th-TH"/>
-              </w:rPr>
-              <w:t>ติการ</w:t>
+              <w:t>อบรมเชิงปฏิบัติการ</w:t>
             </w:r>
             <w:r>
               <w:rPr>
@@ -2347,12 +2625,23 @@
           <w:p>
             <w:pPr>
               <w:rPr>
-                <w:rFonts w:ascii="TH SarabunPSK" w:hAnsi="TH SarabunPSK" w:cs="TH SarabunPSK"/>
-                <w:sz w:val="32"/>
-                <w:szCs w:val="32"/>
-                <w:lang w:bidi="th-TH"/>
-              </w:rPr>
-            </w:pPr>
+                <w:rFonts w:ascii="TH SarabunPSK" w:hAnsi="TH SarabunPSK" w:cs="TH SarabunPSK" w:hint="cs"/>
+                <w:sz w:val="32"/>
+                <w:szCs w:val="32"/>
+                <w:cs/>
+                <w:lang w:bidi="th-TH"/>
+              </w:rPr>
+            </w:pPr>
+            <w:r>
+              <w:rPr>
+                <w:rFonts w:ascii="TH SarabunPSK" w:hAnsi="TH SarabunPSK" w:cs="TH SarabunPSK" w:hint="cs"/>
+                <w:sz w:val="32"/>
+                <w:szCs w:val="32"/>
+                <w:cs/>
+                <w:lang w:bidi="th-TH"/>
+              </w:rPr>
+              <w:t>นายนพชาติ น้อยนารถ</w:t>
+            </w:r>
           </w:p>
         </w:tc>
       </w:tr>
@@ -3809,12 +4098,42 @@
           <w:p>
             <w:pPr>
               <w:rPr>
-                <w:rFonts w:ascii="TH SarabunPSK" w:hAnsi="TH SarabunPSK" w:cs="TH SarabunPSK"/>
-                <w:sz w:val="32"/>
-                <w:szCs w:val="32"/>
-                <w:lang w:bidi="th-TH"/>
-              </w:rPr>
-            </w:pPr>
+                <w:rFonts w:ascii="TH SarabunPSK" w:hAnsi="TH SarabunPSK" w:cs="TH SarabunPSK" w:hint="cs"/>
+                <w:sz w:val="32"/>
+                <w:szCs w:val="32"/>
+                <w:cs/>
+                <w:lang w:bidi="th-TH"/>
+              </w:rPr>
+            </w:pPr>
+            <w:r>
+              <w:rPr>
+                <w:rFonts w:ascii="TH SarabunPSK" w:hAnsi="TH SarabunPSK" w:cs="TH SarabunPSK" w:hint="cs"/>
+                <w:sz w:val="32"/>
+                <w:szCs w:val="32"/>
+                <w:cs/>
+                <w:lang w:bidi="th-TH"/>
+              </w:rPr>
+              <w:t xml:space="preserve">แสดงหน้าจอ </w:t>
+            </w:r>
+            <w:r>
+              <w:rPr>
+                <w:rFonts w:ascii="TH SarabunPSK" w:hAnsi="TH SarabunPSK" w:cs="TH SarabunPSK" w:hint="cs"/>
+                <w:sz w:val="32"/>
+                <w:szCs w:val="32"/>
+                <w:lang w:bidi="th-TH"/>
+              </w:rPr>
+              <w:t>Registration</w:t>
+            </w:r>
+            <w:r>
+              <w:rPr>
+                <w:rFonts w:ascii="TH SarabunPSK" w:hAnsi="TH SarabunPSK" w:cs="TH SarabunPSK" w:hint="cs"/>
+                <w:sz w:val="32"/>
+                <w:szCs w:val="32"/>
+                <w:cs/>
+                <w:lang w:bidi="th-TH"/>
+              </w:rPr>
+              <w:t xml:space="preserve"> ได้ถูกต้อง</w:t>
+            </w:r>
           </w:p>
         </w:tc>
         <w:tc>
@@ -3830,6 +4149,15 @@
                 <w:lang w:bidi="th-TH"/>
               </w:rPr>
             </w:pPr>
+            <w:r>
+              <w:rPr>
+                <w:rFonts w:ascii="TH SarabunPSK" w:hAnsi="TH SarabunPSK" w:cs="TH SarabunPSK"/>
+                <w:sz w:val="32"/>
+                <w:szCs w:val="32"/>
+                <w:lang w:bidi="th-TH"/>
+              </w:rPr>
+              <w:t>Pass</w:t>
+            </w:r>
           </w:p>
         </w:tc>
         <w:tc>
@@ -3957,7 +4285,7 @@
           </w:p>
           <w:p>
             <w:pPr>
-              <w:pStyle w:val="ListParagraph"/>
+              <w:pStyle w:val="a7"/>
               <w:numPr>
                 <w:ilvl w:val="0"/>
                 <w:numId w:val="3"/>
@@ -4052,7 +4380,7 @@
           </w:p>
           <w:p>
             <w:pPr>
-              <w:pStyle w:val="ListParagraph"/>
+              <w:pStyle w:val="a7"/>
               <w:numPr>
                 <w:ilvl w:val="0"/>
                 <w:numId w:val="3"/>
@@ -4118,7 +4446,7 @@
           </w:p>
           <w:p>
             <w:pPr>
-              <w:pStyle w:val="ListParagraph"/>
+              <w:pStyle w:val="a7"/>
               <w:numPr>
                 <w:ilvl w:val="0"/>
                 <w:numId w:val="3"/>
@@ -4182,7 +4510,7 @@
           </w:p>
           <w:p>
             <w:pPr>
-              <w:pStyle w:val="ListParagraph"/>
+              <w:pStyle w:val="a7"/>
               <w:numPr>
                 <w:ilvl w:val="0"/>
                 <w:numId w:val="3"/>
@@ -4304,7 +4632,7 @@
           </w:p>
           <w:p>
             <w:pPr>
-              <w:pStyle w:val="ListParagraph"/>
+              <w:pStyle w:val="a7"/>
               <w:numPr>
                 <w:ilvl w:val="0"/>
                 <w:numId w:val="3"/>
@@ -4443,7 +4771,7 @@
           </w:p>
           <w:p>
             <w:pPr>
-              <w:pStyle w:val="ListParagraph"/>
+              <w:pStyle w:val="a7"/>
               <w:numPr>
                 <w:ilvl w:val="0"/>
                 <w:numId w:val="3"/>
@@ -4722,12 +5050,52 @@
           <w:p>
             <w:pPr>
               <w:rPr>
-                <w:rFonts w:ascii="TH SarabunPSK" w:hAnsi="TH SarabunPSK" w:cs="TH SarabunPSK"/>
-                <w:sz w:val="32"/>
-                <w:szCs w:val="32"/>
-                <w:lang w:bidi="th-TH"/>
-              </w:rPr>
-            </w:pPr>
+                <w:rFonts w:ascii="TH SarabunPSK" w:hAnsi="TH SarabunPSK" w:cs="TH SarabunPSK" w:hint="cs"/>
+                <w:sz w:val="32"/>
+                <w:szCs w:val="32"/>
+                <w:cs/>
+                <w:lang w:bidi="th-TH"/>
+              </w:rPr>
+            </w:pPr>
+            <w:r>
+              <w:rPr>
+                <w:rFonts w:ascii="TH SarabunPSK" w:hAnsi="TH SarabunPSK" w:cs="TH SarabunPSK" w:hint="cs"/>
+                <w:sz w:val="32"/>
+                <w:szCs w:val="32"/>
+                <w:cs/>
+                <w:lang w:bidi="th-TH"/>
+              </w:rPr>
+              <w:t>แสดงหน้าจอ</w:t>
+            </w:r>
+            <w:r>
+              <w:rPr>
+                <w:rFonts w:ascii="TH SarabunPSK" w:hAnsi="TH SarabunPSK" w:cs="TH SarabunPSK"/>
+                <w:sz w:val="32"/>
+                <w:szCs w:val="32"/>
+                <w:lang w:bidi="th-TH"/>
+              </w:rPr>
+              <w:t xml:space="preserve"> success </w:t>
+            </w:r>
+            <w:r>
+              <w:rPr>
+                <w:rFonts w:ascii="TH SarabunPSK" w:hAnsi="TH SarabunPSK" w:cs="TH SarabunPSK" w:hint="cs"/>
+                <w:sz w:val="32"/>
+                <w:szCs w:val="32"/>
+                <w:cs/>
+                <w:lang w:bidi="th-TH"/>
+              </w:rPr>
+              <w:t xml:space="preserve">และมีข้อความแสดงขึ้นมา </w:t>
+            </w:r>
+            <w:r>
+              <w:rPr>
+                <w:rFonts w:ascii="TH SarabunPSK" w:hAnsi="TH SarabunPSK" w:cs="TH SarabunPSK" w:hint="cs"/>
+                <w:sz w:val="32"/>
+                <w:szCs w:val="32"/>
+                <w:cs/>
+                <w:lang w:bidi="th-TH"/>
+              </w:rPr>
+              <w:t>ถูกต้อง</w:t>
+            </w:r>
           </w:p>
         </w:tc>
         <w:tc>
@@ -4743,6 +5111,15 @@
                 <w:lang w:bidi="th-TH"/>
               </w:rPr>
             </w:pPr>
+            <w:r>
+              <w:rPr>
+                <w:rFonts w:ascii="TH SarabunPSK" w:hAnsi="TH SarabunPSK" w:cs="TH SarabunPSK"/>
+                <w:sz w:val="32"/>
+                <w:szCs w:val="32"/>
+                <w:lang w:bidi="th-TH"/>
+              </w:rPr>
+              <w:t>Pass</w:t>
+            </w:r>
           </w:p>
         </w:tc>
         <w:tc>
@@ -5298,6 +5675,35 @@
                 <w:lang w:bidi="th-TH"/>
               </w:rPr>
             </w:pPr>
+            <w:r>
+              <w:rPr>
+                <w:rFonts w:ascii="TH SarabunPSK" w:hAnsi="TH SarabunPSK" w:cs="TH SarabunPSK" w:hint="cs"/>
+                <w:sz w:val="32"/>
+                <w:szCs w:val="32"/>
+                <w:cs/>
+                <w:lang w:bidi="th-TH"/>
+              </w:rPr>
+              <w:t xml:space="preserve">แสดงหน้าจอ </w:t>
+            </w:r>
+            <w:r>
+              <w:rPr>
+                <w:rFonts w:ascii="TH SarabunPSK" w:hAnsi="TH SarabunPSK" w:cs="TH SarabunPSK" w:hint="cs"/>
+                <w:sz w:val="32"/>
+                <w:szCs w:val="32"/>
+                <w:lang w:bidi="th-TH"/>
+              </w:rPr>
+              <w:t>Registration</w:t>
+            </w:r>
+            <w:r>
+              <w:rPr>
+                <w:rFonts w:ascii="TH SarabunPSK" w:hAnsi="TH SarabunPSK" w:cs="TH SarabunPSK" w:hint="cs"/>
+                <w:sz w:val="32"/>
+                <w:szCs w:val="32"/>
+                <w:cs/>
+                <w:lang w:bidi="th-TH"/>
+              </w:rPr>
+              <w:t xml:space="preserve"> ได้ถูกต้อง</w:t>
+            </w:r>
           </w:p>
         </w:tc>
         <w:tc>
@@ -5313,6 +5719,15 @@
                 <w:lang w:bidi="th-TH"/>
               </w:rPr>
             </w:pPr>
+            <w:r>
+              <w:rPr>
+                <w:rFonts w:ascii="TH SarabunPSK" w:hAnsi="TH SarabunPSK" w:cs="TH SarabunPSK"/>
+                <w:sz w:val="32"/>
+                <w:szCs w:val="32"/>
+                <w:lang w:bidi="th-TH"/>
+              </w:rPr>
+              <w:t>Pass</w:t>
+            </w:r>
           </w:p>
         </w:tc>
         <w:tc>
@@ -5440,7 +5855,7 @@
           </w:p>
           <w:p>
             <w:pPr>
-              <w:pStyle w:val="ListParagraph"/>
+              <w:pStyle w:val="a7"/>
               <w:numPr>
                 <w:ilvl w:val="0"/>
                 <w:numId w:val="12"/>
@@ -5515,7 +5930,7 @@
           </w:p>
           <w:p>
             <w:pPr>
-              <w:pStyle w:val="ListParagraph"/>
+              <w:pStyle w:val="a7"/>
               <w:numPr>
                 <w:ilvl w:val="0"/>
                 <w:numId w:val="12"/>
@@ -5581,7 +5996,7 @@
           </w:p>
           <w:p>
             <w:pPr>
-              <w:pStyle w:val="ListParagraph"/>
+              <w:pStyle w:val="a7"/>
               <w:numPr>
                 <w:ilvl w:val="0"/>
                 <w:numId w:val="12"/>
@@ -5684,7 +6099,7 @@
           </w:p>
           <w:p>
             <w:pPr>
-              <w:pStyle w:val="ListParagraph"/>
+              <w:pStyle w:val="a7"/>
               <w:numPr>
                 <w:ilvl w:val="0"/>
                 <w:numId w:val="12"/>
@@ -5823,7 +6238,7 @@
           </w:p>
           <w:p>
             <w:pPr>
-              <w:pStyle w:val="ListParagraph"/>
+              <w:pStyle w:val="a7"/>
               <w:numPr>
                 <w:ilvl w:val="0"/>
                 <w:numId w:val="12"/>
@@ -6020,6 +6435,35 @@
                 <w:lang w:bidi="th-TH"/>
               </w:rPr>
             </w:pPr>
+            <w:r>
+              <w:rPr>
+                <w:rFonts w:ascii="TH SarabunPSK" w:hAnsi="TH SarabunPSK" w:cs="TH SarabunPSK" w:hint="cs"/>
+                <w:sz w:val="32"/>
+                <w:szCs w:val="32"/>
+                <w:cs/>
+                <w:lang w:bidi="th-TH"/>
+              </w:rPr>
+              <w:t>แสดงหน้าจอ</w:t>
+            </w:r>
+            <w:r>
+              <w:rPr>
+                <w:rFonts w:ascii="TH SarabunPSK" w:hAnsi="TH SarabunPSK" w:cs="TH SarabunPSK"/>
+                <w:sz w:val="32"/>
+                <w:szCs w:val="32"/>
+                <w:lang w:bidi="th-TH"/>
+              </w:rPr>
+              <w:t xml:space="preserve"> success </w:t>
+            </w:r>
+            <w:r>
+              <w:rPr>
+                <w:rFonts w:ascii="TH SarabunPSK" w:hAnsi="TH SarabunPSK" w:cs="TH SarabunPSK" w:hint="cs"/>
+                <w:sz w:val="32"/>
+                <w:szCs w:val="32"/>
+                <w:cs/>
+                <w:lang w:bidi="th-TH"/>
+              </w:rPr>
+              <w:t>และมีข้อความแสดงขึ้นมา ถูกต้อง</w:t>
+            </w:r>
           </w:p>
         </w:tc>
         <w:tc>
@@ -6029,12 +6473,22 @@
           <w:p>
             <w:pPr>
               <w:rPr>
-                <w:rFonts w:ascii="TH SarabunPSK" w:hAnsi="TH SarabunPSK" w:cs="TH SarabunPSK"/>
-                <w:sz w:val="32"/>
-                <w:szCs w:val="32"/>
-                <w:lang w:bidi="th-TH"/>
-              </w:rPr>
-            </w:pPr>
+                <w:rFonts w:ascii="TH SarabunPSK" w:hAnsi="TH SarabunPSK" w:cs="TH SarabunPSK" w:hint="cs"/>
+                <w:sz w:val="32"/>
+                <w:szCs w:val="32"/>
+                <w:cs/>
+                <w:lang w:bidi="th-TH"/>
+              </w:rPr>
+            </w:pPr>
+            <w:r>
+              <w:rPr>
+                <w:rFonts w:ascii="TH SarabunPSK" w:hAnsi="TH SarabunPSK" w:cs="TH SarabunPSK"/>
+                <w:sz w:val="32"/>
+                <w:szCs w:val="32"/>
+                <w:lang w:bidi="th-TH"/>
+              </w:rPr>
+              <w:t>Pass</w:t>
+            </w:r>
           </w:p>
         </w:tc>
         <w:tc>
@@ -6126,7 +6580,7 @@
     </w:p>
     <w:tbl>
       <w:tblPr>
-        <w:tblStyle w:val="TableGrid"/>
+        <w:tblStyle w:val="a8"/>
         <w:tblW w:w="14130" w:type="dxa"/>
         <w:tblInd w:w="-635" w:type="dxa"/>
         <w:tblLook w:val="04A0" w:firstRow="1" w:lastRow="0" w:firstColumn="1" w:lastColumn="0" w:noHBand="0" w:noVBand="1"/>
@@ -6525,6 +6979,16 @@
                 <w:lang w:bidi="th-TH"/>
               </w:rPr>
             </w:pPr>
+            <w:r>
+              <w:rPr>
+                <w:rFonts w:ascii="TH SarabunPSK" w:hAnsi="TH SarabunPSK" w:cs="TH SarabunPSK" w:hint="cs"/>
+                <w:sz w:val="32"/>
+                <w:szCs w:val="32"/>
+                <w:cs/>
+                <w:lang w:bidi="th-TH"/>
+              </w:rPr>
+              <w:t>นายนพชาติ น้อยนารถ</w:t>
+            </w:r>
           </w:p>
         </w:tc>
       </w:tr>
@@ -6963,7 +7427,7 @@
           <w:p>
             <w:pPr>
               <w:rPr>
-                <w:rFonts w:ascii="TH SarabunPSK" w:hAnsi="TH SarabunPSK" w:cs="TH SarabunPSK"/>
+                <w:rFonts w:ascii="TH SarabunPSK" w:hAnsi="TH SarabunPSK" w:cs="TH SarabunPSK" w:hint="cs"/>
                 <w:sz w:val="32"/>
                 <w:szCs w:val="32"/>
                 <w:cs/>
@@ -7685,6 +8149,35 @@
                 <w:lang w:bidi="th-TH"/>
               </w:rPr>
             </w:pPr>
+            <w:r>
+              <w:rPr>
+                <w:rFonts w:ascii="TH SarabunPSK" w:hAnsi="TH SarabunPSK" w:cs="TH SarabunPSK" w:hint="cs"/>
+                <w:sz w:val="32"/>
+                <w:szCs w:val="32"/>
+                <w:cs/>
+                <w:lang w:bidi="th-TH"/>
+              </w:rPr>
+              <w:t xml:space="preserve">แสดงหน้าจอ </w:t>
+            </w:r>
+            <w:r>
+              <w:rPr>
+                <w:rFonts w:ascii="TH SarabunPSK" w:hAnsi="TH SarabunPSK" w:cs="TH SarabunPSK" w:hint="cs"/>
+                <w:sz w:val="32"/>
+                <w:szCs w:val="32"/>
+                <w:lang w:bidi="th-TH"/>
+              </w:rPr>
+              <w:t>Registration</w:t>
+            </w:r>
+            <w:r>
+              <w:rPr>
+                <w:rFonts w:ascii="TH SarabunPSK" w:hAnsi="TH SarabunPSK" w:cs="TH SarabunPSK" w:hint="cs"/>
+                <w:sz w:val="32"/>
+                <w:szCs w:val="32"/>
+                <w:cs/>
+                <w:lang w:bidi="th-TH"/>
+              </w:rPr>
+              <w:t xml:space="preserve"> ได้ถูกต้อง</w:t>
+            </w:r>
           </w:p>
         </w:tc>
         <w:tc>
@@ -7700,6 +8193,15 @@
                 <w:lang w:bidi="th-TH"/>
               </w:rPr>
             </w:pPr>
+            <w:r>
+              <w:rPr>
+                <w:rFonts w:ascii="TH SarabunPSK" w:hAnsi="TH SarabunPSK" w:cs="TH SarabunPSK"/>
+                <w:sz w:val="32"/>
+                <w:szCs w:val="32"/>
+                <w:lang w:bidi="th-TH"/>
+              </w:rPr>
+              <w:t>Pass</w:t>
+            </w:r>
           </w:p>
         </w:tc>
         <w:tc>
@@ -7837,7 +8339,7 @@
           </w:p>
           <w:p>
             <w:pPr>
-              <w:pStyle w:val="ListParagraph"/>
+              <w:pStyle w:val="a7"/>
               <w:numPr>
                 <w:ilvl w:val="0"/>
                 <w:numId w:val="13"/>
@@ -7912,7 +8414,7 @@
           </w:p>
           <w:p>
             <w:pPr>
-              <w:pStyle w:val="ListParagraph"/>
+              <w:pStyle w:val="a7"/>
               <w:numPr>
                 <w:ilvl w:val="0"/>
                 <w:numId w:val="13"/>
@@ -7976,7 +8478,7 @@
           </w:p>
           <w:p>
             <w:pPr>
-              <w:pStyle w:val="ListParagraph"/>
+              <w:pStyle w:val="a7"/>
               <w:numPr>
                 <w:ilvl w:val="0"/>
                 <w:numId w:val="13"/>
@@ -8079,7 +8581,7 @@
           </w:p>
           <w:p>
             <w:pPr>
-              <w:pStyle w:val="ListParagraph"/>
+              <w:pStyle w:val="a7"/>
               <w:numPr>
                 <w:ilvl w:val="0"/>
                 <w:numId w:val="13"/>
@@ -8218,7 +8720,7 @@
           </w:p>
           <w:p>
             <w:pPr>
-              <w:pStyle w:val="ListParagraph"/>
+              <w:pStyle w:val="a7"/>
               <w:numPr>
                 <w:ilvl w:val="0"/>
                 <w:numId w:val="13"/>
@@ -8263,7 +8765,7 @@
           </w:p>
           <w:p>
             <w:pPr>
-              <w:pStyle w:val="ListParagraph"/>
+              <w:pStyle w:val="a7"/>
               <w:ind w:left="251"/>
               <w:rPr>
                 <w:rFonts w:ascii="TH SarabunPSK" w:hAnsi="TH SarabunPSK" w:cs="TH SarabunPSK"/>
@@ -8370,6 +8872,85 @@
                 <w:lang w:bidi="th-TH"/>
               </w:rPr>
             </w:pPr>
+            <w:r>
+              <w:rPr>
+                <w:rFonts w:ascii="TH SarabunPSK" w:hAnsi="TH SarabunPSK" w:cs="TH SarabunPSK" w:hint="cs"/>
+                <w:sz w:val="32"/>
+                <w:szCs w:val="32"/>
+                <w:cs/>
+                <w:lang w:bidi="th-TH"/>
+              </w:rPr>
+              <w:t xml:space="preserve">อยู่ที่หน้า </w:t>
+            </w:r>
+            <w:r>
+              <w:rPr>
+                <w:rFonts w:ascii="TH SarabunPSK" w:hAnsi="TH SarabunPSK" w:cs="TH SarabunPSK" w:hint="cs"/>
+                <w:sz w:val="32"/>
+                <w:szCs w:val="32"/>
+                <w:lang w:bidi="th-TH"/>
+              </w:rPr>
+              <w:t>Registration</w:t>
+            </w:r>
+          </w:p>
+          <w:p>
+            <w:pPr>
+              <w:rPr>
+                <w:rFonts w:ascii="TH SarabunPSK" w:hAnsi="TH SarabunPSK" w:cs="TH SarabunPSK" w:hint="cs"/>
+                <w:sz w:val="32"/>
+                <w:szCs w:val="32"/>
+                <w:cs/>
+                <w:lang w:bidi="th-TH"/>
+              </w:rPr>
+            </w:pPr>
+            <w:r>
+              <w:rPr>
+                <w:rFonts w:ascii="TH SarabunPSK" w:hAnsi="TH SarabunPSK" w:cs="TH SarabunPSK" w:hint="cs"/>
+                <w:sz w:val="32"/>
+                <w:szCs w:val="32"/>
+                <w:cs/>
+                <w:lang w:bidi="th-TH"/>
+              </w:rPr>
+              <w:t>เหมือนเดิม และแสดงข้อความ</w:t>
+            </w:r>
+            <w:r>
+              <w:rPr>
+                <w:rFonts w:ascii="TH SarabunPSK" w:hAnsi="TH SarabunPSK" w:cs="TH SarabunPSK" w:hint="cs"/>
+                <w:sz w:val="32"/>
+                <w:szCs w:val="32"/>
+                <w:cs/>
+                <w:lang w:bidi="th-TH"/>
+              </w:rPr>
+              <w:t>บอก</w:t>
+            </w:r>
+            <w:r>
+              <w:rPr>
+                <w:rFonts w:ascii="TH SarabunPSK" w:hAnsi="TH SarabunPSK" w:cs="TH SarabunPSK" w:hint="cs"/>
+                <w:sz w:val="32"/>
+                <w:szCs w:val="32"/>
+                <w:cs/>
+                <w:lang w:bidi="th-TH"/>
+              </w:rPr>
+              <w:t xml:space="preserve">ให้ไปกรอก  </w:t>
+            </w:r>
+            <w:r>
+              <w:rPr>
+                <w:rFonts w:ascii="TH SarabunPSK" w:hAnsi="TH SarabunPSK" w:cs="TH SarabunPSK" w:hint="cs"/>
+                <w:sz w:val="32"/>
+                <w:szCs w:val="32"/>
+                <w:lang w:bidi="th-TH"/>
+              </w:rPr>
+              <w:t>first name</w:t>
+            </w:r>
+            <w:r>
+              <w:rPr>
+                <w:rFonts w:ascii="TH SarabunPSK" w:hAnsi="TH SarabunPSK" w:cs="TH SarabunPSK" w:hint="cs"/>
+                <w:sz w:val="32"/>
+                <w:szCs w:val="32"/>
+                <w:cs/>
+                <w:lang w:bidi="th-TH"/>
+              </w:rPr>
+              <w:t xml:space="preserve"> ใหม่</w:t>
+            </w:r>
           </w:p>
         </w:tc>
         <w:tc>
@@ -8385,6 +8966,15 @@
                 <w:lang w:bidi="th-TH"/>
               </w:rPr>
             </w:pPr>
+            <w:r>
+              <w:rPr>
+                <w:rFonts w:ascii="TH SarabunPSK" w:hAnsi="TH SarabunPSK" w:cs="TH SarabunPSK"/>
+                <w:sz w:val="32"/>
+                <w:szCs w:val="32"/>
+                <w:lang w:bidi="th-TH"/>
+              </w:rPr>
+              <w:t>Pass</w:t>
+            </w:r>
           </w:p>
         </w:tc>
         <w:tc>
@@ -8922,6 +9512,35 @@
                 <w:lang w:bidi="th-TH"/>
               </w:rPr>
             </w:pPr>
+            <w:r>
+              <w:rPr>
+                <w:rFonts w:ascii="TH SarabunPSK" w:hAnsi="TH SarabunPSK" w:cs="TH SarabunPSK" w:hint="cs"/>
+                <w:sz w:val="32"/>
+                <w:szCs w:val="32"/>
+                <w:cs/>
+                <w:lang w:bidi="th-TH"/>
+              </w:rPr>
+              <w:t xml:space="preserve">แสดงหน้าจอ </w:t>
+            </w:r>
+            <w:r>
+              <w:rPr>
+                <w:rFonts w:ascii="TH SarabunPSK" w:hAnsi="TH SarabunPSK" w:cs="TH SarabunPSK" w:hint="cs"/>
+                <w:sz w:val="32"/>
+                <w:szCs w:val="32"/>
+                <w:lang w:bidi="th-TH"/>
+              </w:rPr>
+              <w:t>Registration</w:t>
+            </w:r>
+            <w:r>
+              <w:rPr>
+                <w:rFonts w:ascii="TH SarabunPSK" w:hAnsi="TH SarabunPSK" w:cs="TH SarabunPSK" w:hint="cs"/>
+                <w:sz w:val="32"/>
+                <w:szCs w:val="32"/>
+                <w:cs/>
+                <w:lang w:bidi="th-TH"/>
+              </w:rPr>
+              <w:t xml:space="preserve"> ได้ถูกต้อง</w:t>
+            </w:r>
           </w:p>
         </w:tc>
         <w:tc>
@@ -8937,6 +9556,15 @@
                 <w:lang w:bidi="th-TH"/>
               </w:rPr>
             </w:pPr>
+            <w:r>
+              <w:rPr>
+                <w:rFonts w:ascii="TH SarabunPSK" w:hAnsi="TH SarabunPSK" w:cs="TH SarabunPSK"/>
+                <w:sz w:val="32"/>
+                <w:szCs w:val="32"/>
+                <w:lang w:bidi="th-TH"/>
+              </w:rPr>
+              <w:t>Pass</w:t>
+            </w:r>
           </w:p>
         </w:tc>
         <w:tc>
@@ -9037,9 +9665,10 @@
           <w:p>
             <w:pPr>
               <w:rPr>
-                <w:rFonts w:ascii="TH SarabunPSK" w:hAnsi="TH SarabunPSK" w:cs="TH SarabunPSK"/>
-                <w:sz w:val="32"/>
-                <w:szCs w:val="32"/>
+                <w:rFonts w:ascii="TH SarabunPSK" w:hAnsi="TH SarabunPSK" w:cs="TH SarabunPSK" w:hint="cs"/>
+                <w:sz w:val="32"/>
+                <w:szCs w:val="32"/>
+                <w:cs/>
                 <w:lang w:bidi="th-TH"/>
               </w:rPr>
             </w:pPr>
@@ -9074,7 +9703,7 @@
           </w:p>
           <w:p>
             <w:pPr>
-              <w:pStyle w:val="ListParagraph"/>
+              <w:pStyle w:val="a7"/>
               <w:numPr>
                 <w:ilvl w:val="0"/>
                 <w:numId w:val="14"/>
@@ -9149,7 +9778,7 @@
           </w:p>
           <w:p>
             <w:pPr>
-              <w:pStyle w:val="ListParagraph"/>
+              <w:pStyle w:val="a7"/>
               <w:numPr>
                 <w:ilvl w:val="0"/>
                 <w:numId w:val="14"/>
@@ -9213,7 +9842,7 @@
           </w:p>
           <w:p>
             <w:pPr>
-              <w:pStyle w:val="ListParagraph"/>
+              <w:pStyle w:val="a7"/>
               <w:numPr>
                 <w:ilvl w:val="0"/>
                 <w:numId w:val="14"/>
@@ -9316,7 +9945,7 @@
           </w:p>
           <w:p>
             <w:pPr>
-              <w:pStyle w:val="ListParagraph"/>
+              <w:pStyle w:val="a7"/>
               <w:numPr>
                 <w:ilvl w:val="0"/>
                 <w:numId w:val="14"/>
@@ -9455,7 +10084,7 @@
           </w:p>
           <w:p>
             <w:pPr>
-              <w:pStyle w:val="ListParagraph"/>
+              <w:pStyle w:val="a7"/>
               <w:numPr>
                 <w:ilvl w:val="0"/>
                 <w:numId w:val="14"/>
@@ -9567,16 +10196,7 @@
                 <w:szCs w:val="32"/>
                 <w:lang w:bidi="th-TH"/>
               </w:rPr>
-              <w:t>Please enter your last</w:t>
-            </w:r>
-            <w:r>
-              <w:rPr>
-                <w:rFonts w:ascii="TH SarabunPSK" w:hAnsi="TH SarabunPSK" w:cs="TH SarabunPSK" w:hint="cs"/>
-                <w:sz w:val="32"/>
-                <w:szCs w:val="32"/>
-                <w:lang w:bidi="th-TH"/>
-              </w:rPr>
-              <w:t xml:space="preserve"> name</w:t>
+              <w:t>Please enter your last name</w:t>
             </w:r>
             <w:r>
               <w:rPr>
@@ -9604,6 +10224,93 @@
                 <w:lang w:bidi="th-TH"/>
               </w:rPr>
             </w:pPr>
+            <w:r>
+              <w:rPr>
+                <w:rFonts w:ascii="TH SarabunPSK" w:hAnsi="TH SarabunPSK" w:cs="TH SarabunPSK" w:hint="cs"/>
+                <w:sz w:val="32"/>
+                <w:szCs w:val="32"/>
+                <w:cs/>
+                <w:lang w:bidi="th-TH"/>
+              </w:rPr>
+              <w:t xml:space="preserve">อยู่ที่หน้า </w:t>
+            </w:r>
+            <w:r>
+              <w:rPr>
+                <w:rFonts w:ascii="TH SarabunPSK" w:hAnsi="TH SarabunPSK" w:cs="TH SarabunPSK" w:hint="cs"/>
+                <w:sz w:val="32"/>
+                <w:szCs w:val="32"/>
+                <w:lang w:bidi="th-TH"/>
+              </w:rPr>
+              <w:t>Registration</w:t>
+            </w:r>
+          </w:p>
+          <w:p>
+            <w:pPr>
+              <w:rPr>
+                <w:rFonts w:ascii="TH SarabunPSK" w:hAnsi="TH SarabunPSK" w:cs="TH SarabunPSK"/>
+                <w:sz w:val="32"/>
+                <w:szCs w:val="32"/>
+                <w:lang w:bidi="th-TH"/>
+              </w:rPr>
+            </w:pPr>
+            <w:r>
+              <w:rPr>
+                <w:rFonts w:ascii="TH SarabunPSK" w:hAnsi="TH SarabunPSK" w:cs="TH SarabunPSK" w:hint="cs"/>
+                <w:sz w:val="32"/>
+                <w:szCs w:val="32"/>
+                <w:cs/>
+                <w:lang w:bidi="th-TH"/>
+              </w:rPr>
+              <w:t>เหมือนเดิม และแสดงข้อความ</w:t>
+            </w:r>
+            <w:r>
+              <w:rPr>
+                <w:rFonts w:ascii="TH SarabunPSK" w:hAnsi="TH SarabunPSK" w:cs="TH SarabunPSK" w:hint="cs"/>
+                <w:sz w:val="32"/>
+                <w:szCs w:val="32"/>
+                <w:cs/>
+                <w:lang w:bidi="th-TH"/>
+              </w:rPr>
+              <w:t>บอก</w:t>
+            </w:r>
+            <w:r>
+              <w:rPr>
+                <w:rFonts w:ascii="TH SarabunPSK" w:hAnsi="TH SarabunPSK" w:cs="TH SarabunPSK" w:hint="cs"/>
+                <w:sz w:val="32"/>
+                <w:szCs w:val="32"/>
+                <w:cs/>
+                <w:lang w:bidi="th-TH"/>
+              </w:rPr>
+              <w:t xml:space="preserve">ให้ไปกรอก  </w:t>
+            </w:r>
+            <w:r>
+              <w:rPr>
+                <w:rFonts w:ascii="TH SarabunPSK" w:hAnsi="TH SarabunPSK" w:cs="TH SarabunPSK"/>
+                <w:sz w:val="32"/>
+                <w:szCs w:val="32"/>
+                <w:lang w:bidi="th-TH"/>
+              </w:rPr>
+              <w:t xml:space="preserve">last </w:t>
+            </w:r>
+            <w:r>
+              <w:rPr>
+                <w:rFonts w:ascii="TH SarabunPSK" w:hAnsi="TH SarabunPSK" w:cs="TH SarabunPSK" w:hint="cs"/>
+                <w:sz w:val="32"/>
+                <w:szCs w:val="32"/>
+                <w:lang w:bidi="th-TH"/>
+              </w:rPr>
+              <w:t>name</w:t>
+            </w:r>
+            <w:r>
+              <w:rPr>
+                <w:rFonts w:ascii="TH SarabunPSK" w:hAnsi="TH SarabunPSK" w:cs="TH SarabunPSK" w:hint="cs"/>
+                <w:sz w:val="32"/>
+                <w:szCs w:val="32"/>
+                <w:cs/>
+                <w:lang w:bidi="th-TH"/>
+              </w:rPr>
+              <w:t xml:space="preserve"> ใหม่</w:t>
+            </w:r>
           </w:p>
         </w:tc>
         <w:tc>
@@ -9619,6 +10326,15 @@
                 <w:lang w:bidi="th-TH"/>
               </w:rPr>
             </w:pPr>
+            <w:r>
+              <w:rPr>
+                <w:rFonts w:ascii="TH SarabunPSK" w:hAnsi="TH SarabunPSK" w:cs="TH SarabunPSK"/>
+                <w:sz w:val="32"/>
+                <w:szCs w:val="32"/>
+                <w:lang w:bidi="th-TH"/>
+              </w:rPr>
+              <w:t>Pass</w:t>
+            </w:r>
           </w:p>
         </w:tc>
         <w:tc>
@@ -10155,6 +10871,35 @@
                 <w:lang w:bidi="th-TH"/>
               </w:rPr>
             </w:pPr>
+            <w:r>
+              <w:rPr>
+                <w:rFonts w:ascii="TH SarabunPSK" w:hAnsi="TH SarabunPSK" w:cs="TH SarabunPSK" w:hint="cs"/>
+                <w:sz w:val="32"/>
+                <w:szCs w:val="32"/>
+                <w:cs/>
+                <w:lang w:bidi="th-TH"/>
+              </w:rPr>
+              <w:t xml:space="preserve">แสดงหน้าจอ </w:t>
+            </w:r>
+            <w:r>
+              <w:rPr>
+                <w:rFonts w:ascii="TH SarabunPSK" w:hAnsi="TH SarabunPSK" w:cs="TH SarabunPSK" w:hint="cs"/>
+                <w:sz w:val="32"/>
+                <w:szCs w:val="32"/>
+                <w:lang w:bidi="th-TH"/>
+              </w:rPr>
+              <w:t>Registration</w:t>
+            </w:r>
+            <w:r>
+              <w:rPr>
+                <w:rFonts w:ascii="TH SarabunPSK" w:hAnsi="TH SarabunPSK" w:cs="TH SarabunPSK" w:hint="cs"/>
+                <w:sz w:val="32"/>
+                <w:szCs w:val="32"/>
+                <w:cs/>
+                <w:lang w:bidi="th-TH"/>
+              </w:rPr>
+              <w:t xml:space="preserve"> ได้ถูกต้อง</w:t>
+            </w:r>
           </w:p>
         </w:tc>
         <w:tc>
@@ -10170,6 +10915,15 @@
                 <w:lang w:bidi="th-TH"/>
               </w:rPr>
             </w:pPr>
+            <w:r>
+              <w:rPr>
+                <w:rFonts w:ascii="TH SarabunPSK" w:hAnsi="TH SarabunPSK" w:cs="TH SarabunPSK"/>
+                <w:sz w:val="32"/>
+                <w:szCs w:val="32"/>
+                <w:lang w:bidi="th-TH"/>
+              </w:rPr>
+              <w:t>Pass</w:t>
+            </w:r>
           </w:p>
         </w:tc>
         <w:tc>
@@ -10326,7 +11080,7 @@
           </w:p>
           <w:p>
             <w:pPr>
-              <w:pStyle w:val="ListParagraph"/>
+              <w:pStyle w:val="a7"/>
               <w:numPr>
                 <w:ilvl w:val="0"/>
                 <w:numId w:val="15"/>
@@ -10390,7 +11144,7 @@
           </w:p>
           <w:p>
             <w:pPr>
-              <w:pStyle w:val="ListParagraph"/>
+              <w:pStyle w:val="a7"/>
               <w:numPr>
                 <w:ilvl w:val="0"/>
                 <w:numId w:val="15"/>
@@ -10494,7 +11248,7 @@
           </w:p>
           <w:p>
             <w:pPr>
-              <w:pStyle w:val="ListParagraph"/>
+              <w:pStyle w:val="a7"/>
               <w:numPr>
                 <w:ilvl w:val="0"/>
                 <w:numId w:val="15"/>
@@ -10614,7 +11368,7 @@
           </w:p>
           <w:p>
             <w:pPr>
-              <w:pStyle w:val="ListParagraph"/>
+              <w:pStyle w:val="a7"/>
               <w:numPr>
                 <w:ilvl w:val="0"/>
                 <w:numId w:val="15"/>
@@ -10698,16 +11452,7 @@
                 <w:szCs w:val="32"/>
                 <w:lang w:bidi="th-TH"/>
               </w:rPr>
-              <w:t xml:space="preserve"> </w:t>
-            </w:r>
-            <w:r>
-              <w:rPr>
-                <w:rFonts w:ascii="TH SarabunPSK" w:hAnsi="TH SarabunPSK" w:cs="TH SarabunPSK" w:hint="cs"/>
-                <w:sz w:val="32"/>
-                <w:szCs w:val="32"/>
-                <w:lang w:bidi="th-TH"/>
-              </w:rPr>
-              <w:t xml:space="preserve">Registration </w:t>
+              <w:t xml:space="preserve"> Registration </w:t>
             </w:r>
             <w:r>
               <w:rPr>
@@ -10754,6 +11499,86 @@
                 <w:lang w:bidi="th-TH"/>
               </w:rPr>
             </w:pPr>
+            <w:r>
+              <w:rPr>
+                <w:rFonts w:ascii="TH SarabunPSK" w:hAnsi="TH SarabunPSK" w:cs="TH SarabunPSK" w:hint="cs"/>
+                <w:sz w:val="32"/>
+                <w:szCs w:val="32"/>
+                <w:cs/>
+                <w:lang w:bidi="th-TH"/>
+              </w:rPr>
+              <w:t xml:space="preserve">อยู่ที่หน้า </w:t>
+            </w:r>
+            <w:r>
+              <w:rPr>
+                <w:rFonts w:ascii="TH SarabunPSK" w:hAnsi="TH SarabunPSK" w:cs="TH SarabunPSK" w:hint="cs"/>
+                <w:sz w:val="32"/>
+                <w:szCs w:val="32"/>
+                <w:lang w:bidi="th-TH"/>
+              </w:rPr>
+              <w:t>Registration</w:t>
+            </w:r>
+          </w:p>
+          <w:p>
+            <w:pPr>
+              <w:rPr>
+                <w:rFonts w:ascii="TH SarabunPSK" w:hAnsi="TH SarabunPSK" w:cs="TH SarabunPSK" w:hint="cs"/>
+                <w:sz w:val="32"/>
+                <w:szCs w:val="32"/>
+                <w:cs/>
+                <w:lang w:bidi="th-TH"/>
+              </w:rPr>
+            </w:pPr>
+            <w:r>
+              <w:rPr>
+                <w:rFonts w:ascii="TH SarabunPSK" w:hAnsi="TH SarabunPSK" w:cs="TH SarabunPSK" w:hint="cs"/>
+                <w:sz w:val="32"/>
+                <w:szCs w:val="32"/>
+                <w:cs/>
+                <w:lang w:bidi="th-TH"/>
+              </w:rPr>
+              <w:t>เหมือนเดิม และแสดงข้อความ</w:t>
+            </w:r>
+            <w:r>
+              <w:rPr>
+                <w:rFonts w:ascii="TH SarabunPSK" w:hAnsi="TH SarabunPSK" w:cs="TH SarabunPSK" w:hint="cs"/>
+                <w:sz w:val="32"/>
+                <w:szCs w:val="32"/>
+                <w:cs/>
+                <w:lang w:bidi="th-TH"/>
+              </w:rPr>
+              <w:t>บอก</w:t>
+            </w:r>
+            <w:r>
+              <w:rPr>
+                <w:rFonts w:ascii="TH SarabunPSK" w:hAnsi="TH SarabunPSK" w:cs="TH SarabunPSK" w:hint="cs"/>
+                <w:sz w:val="32"/>
+                <w:szCs w:val="32"/>
+                <w:cs/>
+                <w:lang w:bidi="th-TH"/>
+              </w:rPr>
+              <w:t>ให้ไปกรอก</w:t>
+            </w:r>
+            <w:r>
+              <w:rPr>
+                <w:rFonts w:ascii="TH SarabunPSK" w:hAnsi="TH SarabunPSK" w:cs="TH SarabunPSK" w:hint="cs"/>
+                <w:sz w:val="32"/>
+                <w:szCs w:val="32"/>
+                <w:cs/>
+                <w:lang w:bidi="th-TH"/>
+              </w:rPr>
+              <w:t>ชื่อตัวเอง</w:t>
+            </w:r>
+            <w:r>
+              <w:rPr>
+                <w:rFonts w:ascii="TH SarabunPSK" w:hAnsi="TH SarabunPSK" w:cs="TH SarabunPSK" w:hint="cs"/>
+                <w:sz w:val="32"/>
+                <w:szCs w:val="32"/>
+                <w:cs/>
+                <w:lang w:bidi="th-TH"/>
+              </w:rPr>
+              <w:t xml:space="preserve"> ใหม่</w:t>
+            </w:r>
           </w:p>
         </w:tc>
         <w:tc>
@@ -10769,6 +11594,15 @@
                 <w:lang w:bidi="th-TH"/>
               </w:rPr>
             </w:pPr>
+            <w:r>
+              <w:rPr>
+                <w:rFonts w:ascii="TH SarabunPSK" w:hAnsi="TH SarabunPSK" w:cs="TH SarabunPSK"/>
+                <w:sz w:val="32"/>
+                <w:szCs w:val="32"/>
+                <w:lang w:bidi="th-TH"/>
+              </w:rPr>
+              <w:t>Pass</w:t>
+            </w:r>
           </w:p>
         </w:tc>
         <w:tc>
@@ -10887,7 +11721,7 @@
           </w:p>
           <w:p>
             <w:pPr>
-              <w:pStyle w:val="ListParagraph"/>
+              <w:pStyle w:val="a7"/>
               <w:numPr>
                 <w:ilvl w:val="0"/>
                 <w:numId w:val="16"/>
@@ -10962,7 +11796,7 @@
           </w:p>
           <w:p>
             <w:pPr>
-              <w:pStyle w:val="ListParagraph"/>
+              <w:pStyle w:val="a7"/>
               <w:numPr>
                 <w:ilvl w:val="0"/>
                 <w:numId w:val="16"/>
@@ -11028,7 +11862,7 @@
           </w:p>
           <w:p>
             <w:pPr>
-              <w:pStyle w:val="ListParagraph"/>
+              <w:pStyle w:val="a7"/>
               <w:numPr>
                 <w:ilvl w:val="0"/>
                 <w:numId w:val="16"/>
@@ -11092,7 +11926,7 @@
           </w:p>
           <w:p>
             <w:pPr>
-              <w:pStyle w:val="ListParagraph"/>
+              <w:pStyle w:val="a7"/>
               <w:numPr>
                 <w:ilvl w:val="0"/>
                 <w:numId w:val="16"/>
@@ -11231,7 +12065,7 @@
           </w:p>
           <w:p>
             <w:pPr>
-              <w:pStyle w:val="ListParagraph"/>
+              <w:pStyle w:val="a7"/>
               <w:numPr>
                 <w:ilvl w:val="0"/>
                 <w:numId w:val="16"/>
@@ -11371,6 +12205,85 @@
                 <w:lang w:bidi="th-TH"/>
               </w:rPr>
             </w:pPr>
+            <w:r>
+              <w:rPr>
+                <w:rFonts w:ascii="TH SarabunPSK" w:hAnsi="TH SarabunPSK" w:cs="TH SarabunPSK" w:hint="cs"/>
+                <w:sz w:val="32"/>
+                <w:szCs w:val="32"/>
+                <w:cs/>
+                <w:lang w:bidi="th-TH"/>
+              </w:rPr>
+              <w:t xml:space="preserve">อยู่ที่หน้า </w:t>
+            </w:r>
+            <w:r>
+              <w:rPr>
+                <w:rFonts w:ascii="TH SarabunPSK" w:hAnsi="TH SarabunPSK" w:cs="TH SarabunPSK" w:hint="cs"/>
+                <w:sz w:val="32"/>
+                <w:szCs w:val="32"/>
+                <w:lang w:bidi="th-TH"/>
+              </w:rPr>
+              <w:t>Registration</w:t>
+            </w:r>
+          </w:p>
+          <w:p>
+            <w:pPr>
+              <w:rPr>
+                <w:rFonts w:ascii="TH SarabunPSK" w:hAnsi="TH SarabunPSK" w:cs="TH SarabunPSK" w:hint="cs"/>
+                <w:sz w:val="32"/>
+                <w:szCs w:val="32"/>
+                <w:cs/>
+                <w:lang w:bidi="th-TH"/>
+              </w:rPr>
+            </w:pPr>
+            <w:r>
+              <w:rPr>
+                <w:rFonts w:ascii="TH SarabunPSK" w:hAnsi="TH SarabunPSK" w:cs="TH SarabunPSK" w:hint="cs"/>
+                <w:sz w:val="32"/>
+                <w:szCs w:val="32"/>
+                <w:cs/>
+                <w:lang w:bidi="th-TH"/>
+              </w:rPr>
+              <w:t>เหมือนเดิม และแสดงข้อความ</w:t>
+            </w:r>
+            <w:r>
+              <w:rPr>
+                <w:rFonts w:ascii="TH SarabunPSK" w:hAnsi="TH SarabunPSK" w:cs="TH SarabunPSK" w:hint="cs"/>
+                <w:sz w:val="32"/>
+                <w:szCs w:val="32"/>
+                <w:cs/>
+                <w:lang w:bidi="th-TH"/>
+              </w:rPr>
+              <w:t>บอก</w:t>
+            </w:r>
+            <w:r>
+              <w:rPr>
+                <w:rFonts w:ascii="TH SarabunPSK" w:hAnsi="TH SarabunPSK" w:cs="TH SarabunPSK" w:hint="cs"/>
+                <w:sz w:val="32"/>
+                <w:szCs w:val="32"/>
+                <w:cs/>
+                <w:lang w:bidi="th-TH"/>
+              </w:rPr>
+              <w:t xml:space="preserve">ให้ไปกรอก  </w:t>
+            </w:r>
+            <w:r>
+              <w:rPr>
+                <w:rFonts w:ascii="TH SarabunPSK" w:hAnsi="TH SarabunPSK" w:cs="TH SarabunPSK" w:hint="cs"/>
+                <w:sz w:val="32"/>
+                <w:szCs w:val="32"/>
+                <w:lang w:bidi="th-TH"/>
+              </w:rPr>
+              <w:t>email</w:t>
+            </w:r>
+            <w:r>
+              <w:rPr>
+                <w:rFonts w:ascii="TH SarabunPSK" w:hAnsi="TH SarabunPSK" w:cs="TH SarabunPSK" w:hint="cs"/>
+                <w:sz w:val="32"/>
+                <w:szCs w:val="32"/>
+                <w:cs/>
+                <w:lang w:bidi="th-TH"/>
+              </w:rPr>
+              <w:t xml:space="preserve"> ใหม่</w:t>
+            </w:r>
           </w:p>
         </w:tc>
         <w:tc>
@@ -11386,6 +12299,15 @@
                 <w:lang w:bidi="th-TH"/>
               </w:rPr>
             </w:pPr>
+            <w:r>
+              <w:rPr>
+                <w:rFonts w:ascii="TH SarabunPSK" w:hAnsi="TH SarabunPSK" w:cs="TH SarabunPSK"/>
+                <w:sz w:val="32"/>
+                <w:szCs w:val="32"/>
+                <w:lang w:bidi="th-TH"/>
+              </w:rPr>
+              <w:t>Pass</w:t>
+            </w:r>
           </w:p>
         </w:tc>
         <w:tc>
@@ -11904,16 +12826,7 @@
                 <w:szCs w:val="32"/>
                 <w:lang w:bidi="th-TH"/>
               </w:rPr>
-              <w:t xml:space="preserve"> </w:t>
-            </w:r>
-            <w:r>
-              <w:rPr>
-                <w:rFonts w:ascii="TH SarabunPSK" w:hAnsi="TH SarabunPSK" w:cs="TH SarabunPSK" w:hint="cs"/>
-                <w:sz w:val="32"/>
-                <w:szCs w:val="32"/>
-                <w:lang w:bidi="th-TH"/>
-              </w:rPr>
-              <w:t>Registration</w:t>
+              <w:t xml:space="preserve"> Registration</w:t>
             </w:r>
           </w:p>
         </w:tc>
@@ -11931,6 +12844,35 @@
                 <w:lang w:bidi="th-TH"/>
               </w:rPr>
             </w:pPr>
+            <w:r>
+              <w:rPr>
+                <w:rFonts w:ascii="TH SarabunPSK" w:hAnsi="TH SarabunPSK" w:cs="TH SarabunPSK" w:hint="cs"/>
+                <w:sz w:val="32"/>
+                <w:szCs w:val="32"/>
+                <w:cs/>
+                <w:lang w:bidi="th-TH"/>
+              </w:rPr>
+              <w:t xml:space="preserve">แสดงหน้าจอ </w:t>
+            </w:r>
+            <w:r>
+              <w:rPr>
+                <w:rFonts w:ascii="TH SarabunPSK" w:hAnsi="TH SarabunPSK" w:cs="TH SarabunPSK" w:hint="cs"/>
+                <w:sz w:val="32"/>
+                <w:szCs w:val="32"/>
+                <w:lang w:bidi="th-TH"/>
+              </w:rPr>
+              <w:t>Registration</w:t>
+            </w:r>
+            <w:r>
+              <w:rPr>
+                <w:rFonts w:ascii="TH SarabunPSK" w:hAnsi="TH SarabunPSK" w:cs="TH SarabunPSK" w:hint="cs"/>
+                <w:sz w:val="32"/>
+                <w:szCs w:val="32"/>
+                <w:cs/>
+                <w:lang w:bidi="th-TH"/>
+              </w:rPr>
+              <w:t xml:space="preserve"> ได้ถูกต้อง</w:t>
+            </w:r>
           </w:p>
         </w:tc>
         <w:tc>
@@ -11946,6 +12888,15 @@
                 <w:lang w:bidi="th-TH"/>
               </w:rPr>
             </w:pPr>
+            <w:r>
+              <w:rPr>
+                <w:rFonts w:ascii="TH SarabunPSK" w:hAnsi="TH SarabunPSK" w:cs="TH SarabunPSK"/>
+                <w:sz w:val="32"/>
+                <w:szCs w:val="32"/>
+                <w:lang w:bidi="th-TH"/>
+              </w:rPr>
+              <w:t>Pass</w:t>
+            </w:r>
           </w:p>
         </w:tc>
         <w:tc>
@@ -12064,7 +13015,7 @@
           </w:p>
           <w:p>
             <w:pPr>
-              <w:pStyle w:val="ListParagraph"/>
+              <w:pStyle w:val="a7"/>
               <w:numPr>
                 <w:ilvl w:val="0"/>
                 <w:numId w:val="17"/>
@@ -12139,7 +13090,7 @@
           </w:p>
           <w:p>
             <w:pPr>
-              <w:pStyle w:val="ListParagraph"/>
+              <w:pStyle w:val="a7"/>
               <w:numPr>
                 <w:ilvl w:val="0"/>
                 <w:numId w:val="17"/>
@@ -12205,7 +13156,7 @@
           </w:p>
           <w:p>
             <w:pPr>
-              <w:pStyle w:val="ListParagraph"/>
+              <w:pStyle w:val="a7"/>
               <w:numPr>
                 <w:ilvl w:val="0"/>
                 <w:numId w:val="17"/>
@@ -12269,7 +13220,7 @@
           </w:p>
           <w:p>
             <w:pPr>
-              <w:pStyle w:val="ListParagraph"/>
+              <w:pStyle w:val="a7"/>
               <w:numPr>
                 <w:ilvl w:val="0"/>
                 <w:numId w:val="17"/>
@@ -12373,7 +13324,7 @@
           </w:p>
           <w:p>
             <w:pPr>
-              <w:pStyle w:val="ListParagraph"/>
+              <w:pStyle w:val="a7"/>
               <w:numPr>
                 <w:ilvl w:val="0"/>
                 <w:numId w:val="17"/>
@@ -12504,6 +13455,83 @@
                 <w:lang w:bidi="th-TH"/>
               </w:rPr>
             </w:pPr>
+            <w:r>
+              <w:rPr>
+                <w:rFonts w:ascii="TH SarabunPSK" w:hAnsi="TH SarabunPSK" w:cs="TH SarabunPSK" w:hint="cs"/>
+                <w:sz w:val="32"/>
+                <w:szCs w:val="32"/>
+                <w:cs/>
+                <w:lang w:bidi="th-TH"/>
+              </w:rPr>
+              <w:t xml:space="preserve">อยู่ที่หน้า </w:t>
+            </w:r>
+            <w:r>
+              <w:rPr>
+                <w:rFonts w:ascii="TH SarabunPSK" w:hAnsi="TH SarabunPSK" w:cs="TH SarabunPSK" w:hint="cs"/>
+                <w:sz w:val="32"/>
+                <w:szCs w:val="32"/>
+                <w:lang w:bidi="th-TH"/>
+              </w:rPr>
+              <w:t>Registration</w:t>
+            </w:r>
+          </w:p>
+          <w:p>
+            <w:pPr>
+              <w:rPr>
+                <w:rFonts w:ascii="TH SarabunPSK" w:hAnsi="TH SarabunPSK" w:cs="TH SarabunPSK"/>
+                <w:sz w:val="32"/>
+                <w:szCs w:val="32"/>
+                <w:lang w:bidi="th-TH"/>
+              </w:rPr>
+            </w:pPr>
+            <w:r>
+              <w:rPr>
+                <w:rFonts w:ascii="TH SarabunPSK" w:hAnsi="TH SarabunPSK" w:cs="TH SarabunPSK" w:hint="cs"/>
+                <w:sz w:val="32"/>
+                <w:szCs w:val="32"/>
+                <w:cs/>
+                <w:lang w:bidi="th-TH"/>
+              </w:rPr>
+              <w:t>เหมือนเดิม และแสดงข้อความบอกให้ไปกรอก</w:t>
+            </w:r>
+            <w:r>
+              <w:rPr>
+                <w:rFonts w:ascii="TH SarabunPSK" w:hAnsi="TH SarabunPSK" w:cs="TH SarabunPSK" w:hint="cs"/>
+                <w:sz w:val="32"/>
+                <w:szCs w:val="32"/>
+                <w:cs/>
+                <w:lang w:bidi="th-TH"/>
+              </w:rPr>
+              <w:t xml:space="preserve"> </w:t>
+            </w:r>
+            <w:r>
+              <w:rPr>
+                <w:rFonts w:ascii="TH SarabunPSK" w:hAnsi="TH SarabunPSK" w:cs="TH SarabunPSK" w:hint="cs"/>
+                <w:sz w:val="32"/>
+                <w:szCs w:val="32"/>
+                <w:lang w:bidi="th-TH"/>
+              </w:rPr>
+              <w:t>phone</w:t>
+            </w:r>
+            <w:r>
+              <w:rPr>
+                <w:rFonts w:ascii="TH SarabunPSK" w:hAnsi="TH SarabunPSK" w:cs="TH SarabunPSK"/>
+                <w:sz w:val="32"/>
+                <w:szCs w:val="32"/>
+                <w:lang w:bidi="th-TH"/>
+              </w:rPr>
+              <w:t xml:space="preserve"> number</w:t>
+            </w:r>
+            <w:r>
+              <w:rPr>
+                <w:rFonts w:ascii="TH SarabunPSK" w:hAnsi="TH SarabunPSK" w:cs="TH SarabunPSK" w:hint="cs"/>
+                <w:sz w:val="32"/>
+                <w:szCs w:val="32"/>
+                <w:cs/>
+                <w:lang w:bidi="th-TH"/>
+              </w:rPr>
+              <w:t xml:space="preserve"> ใหม่</w:t>
+            </w:r>
           </w:p>
         </w:tc>
         <w:tc>
@@ -12519,6 +13547,15 @@
                 <w:lang w:bidi="th-TH"/>
               </w:rPr>
             </w:pPr>
+            <w:r>
+              <w:rPr>
+                <w:rFonts w:ascii="TH SarabunPSK" w:hAnsi="TH SarabunPSK" w:cs="TH SarabunPSK"/>
+                <w:sz w:val="32"/>
+                <w:szCs w:val="32"/>
+                <w:lang w:bidi="th-TH"/>
+              </w:rPr>
+              <w:t>Pass</w:t>
+            </w:r>
           </w:p>
         </w:tc>
         <w:tc>
@@ -13037,16 +14074,7 @@
                 <w:szCs w:val="32"/>
                 <w:lang w:bidi="th-TH"/>
               </w:rPr>
-              <w:t xml:space="preserve"> </w:t>
-            </w:r>
-            <w:r>
-              <w:rPr>
-                <w:rFonts w:ascii="TH SarabunPSK" w:hAnsi="TH SarabunPSK" w:cs="TH SarabunPSK" w:hint="cs"/>
-                <w:sz w:val="32"/>
-                <w:szCs w:val="32"/>
-                <w:lang w:bidi="th-TH"/>
-              </w:rPr>
-              <w:t>Registration</w:t>
+              <w:t xml:space="preserve"> Registration</w:t>
             </w:r>
           </w:p>
         </w:tc>
@@ -13064,6 +14092,35 @@
                 <w:lang w:bidi="th-TH"/>
               </w:rPr>
             </w:pPr>
+            <w:r>
+              <w:rPr>
+                <w:rFonts w:ascii="TH SarabunPSK" w:hAnsi="TH SarabunPSK" w:cs="TH SarabunPSK" w:hint="cs"/>
+                <w:sz w:val="32"/>
+                <w:szCs w:val="32"/>
+                <w:cs/>
+                <w:lang w:bidi="th-TH"/>
+              </w:rPr>
+              <w:t xml:space="preserve">แสดงหน้าจอ </w:t>
+            </w:r>
+            <w:r>
+              <w:rPr>
+                <w:rFonts w:ascii="TH SarabunPSK" w:hAnsi="TH SarabunPSK" w:cs="TH SarabunPSK" w:hint="cs"/>
+                <w:sz w:val="32"/>
+                <w:szCs w:val="32"/>
+                <w:lang w:bidi="th-TH"/>
+              </w:rPr>
+              <w:t>Registration</w:t>
+            </w:r>
+            <w:r>
+              <w:rPr>
+                <w:rFonts w:ascii="TH SarabunPSK" w:hAnsi="TH SarabunPSK" w:cs="TH SarabunPSK" w:hint="cs"/>
+                <w:sz w:val="32"/>
+                <w:szCs w:val="32"/>
+                <w:cs/>
+                <w:lang w:bidi="th-TH"/>
+              </w:rPr>
+              <w:t xml:space="preserve"> ได้ถูกต้อง</w:t>
+            </w:r>
           </w:p>
         </w:tc>
         <w:tc>
@@ -13079,6 +14136,15 @@
                 <w:lang w:bidi="th-TH"/>
               </w:rPr>
             </w:pPr>
+            <w:r>
+              <w:rPr>
+                <w:rFonts w:ascii="TH SarabunPSK" w:hAnsi="TH SarabunPSK" w:cs="TH SarabunPSK"/>
+                <w:sz w:val="32"/>
+                <w:szCs w:val="32"/>
+                <w:lang w:bidi="th-TH"/>
+              </w:rPr>
+              <w:t>Pass</w:t>
+            </w:r>
           </w:p>
         </w:tc>
         <w:tc>
@@ -13197,7 +14263,7 @@
           </w:p>
           <w:p>
             <w:pPr>
-              <w:pStyle w:val="ListParagraph"/>
+              <w:pStyle w:val="a7"/>
               <w:numPr>
                 <w:ilvl w:val="0"/>
                 <w:numId w:val="18"/>
@@ -13272,7 +14338,7 @@
           </w:p>
           <w:p>
             <w:pPr>
-              <w:pStyle w:val="ListParagraph"/>
+              <w:pStyle w:val="a7"/>
               <w:numPr>
                 <w:ilvl w:val="0"/>
                 <w:numId w:val="18"/>
@@ -13338,7 +14404,7 @@
           </w:p>
           <w:p>
             <w:pPr>
-              <w:pStyle w:val="ListParagraph"/>
+              <w:pStyle w:val="a7"/>
               <w:numPr>
                 <w:ilvl w:val="0"/>
                 <w:numId w:val="18"/>
@@ -13402,7 +14468,7 @@
           </w:p>
           <w:p>
             <w:pPr>
-              <w:pStyle w:val="ListParagraph"/>
+              <w:pStyle w:val="a7"/>
               <w:numPr>
                 <w:ilvl w:val="0"/>
                 <w:numId w:val="18"/>
@@ -13505,7 +14571,7 @@
           </w:p>
           <w:p>
             <w:pPr>
-              <w:pStyle w:val="ListParagraph"/>
+              <w:pStyle w:val="a7"/>
               <w:numPr>
                 <w:ilvl w:val="0"/>
                 <w:numId w:val="18"/>
@@ -13567,7 +14633,7 @@
           </w:p>
           <w:p>
             <w:pPr>
-              <w:pStyle w:val="ListParagraph"/>
+              <w:pStyle w:val="a7"/>
               <w:numPr>
                 <w:ilvl w:val="0"/>
                 <w:numId w:val="18"/>
@@ -13669,34 +14735,7 @@
                 <w:szCs w:val="32"/>
                 <w:lang w:bidi="th-TH"/>
               </w:rPr>
-              <w:t>Ple</w:t>
-            </w:r>
-            <w:r>
-              <w:rPr>
-                <w:rFonts w:ascii="TH SarabunPSK" w:hAnsi="TH SarabunPSK" w:cs="TH SarabunPSK" w:hint="cs"/>
-                <w:sz w:val="32"/>
-                <w:szCs w:val="32"/>
-                <w:lang w:bidi="th-TH"/>
-              </w:rPr>
-              <w:t>ase enter a valid phone number</w:t>
-            </w:r>
-            <w:r>
-              <w:rPr>
-                <w:rFonts w:ascii="TH SarabunPSK" w:hAnsi="TH SarabunPSK" w:cs="TH SarabunPSK" w:hint="cs"/>
-                <w:sz w:val="32"/>
-                <w:szCs w:val="32"/>
-                <w:lang w:bidi="th-TH"/>
-              </w:rPr>
-              <w:t xml:space="preserve">, </w:t>
-            </w:r>
-            <w:r>
-              <w:rPr>
-                <w:rFonts w:ascii="TH SarabunPSK" w:hAnsi="TH SarabunPSK" w:cs="TH SarabunPSK" w:hint="cs"/>
-                <w:sz w:val="32"/>
-                <w:szCs w:val="32"/>
-                <w:lang w:bidi="th-TH"/>
-              </w:rPr>
-              <w:t>e</w:t>
+              <w:t>Please enter a valid phone number, e</w:t>
             </w:r>
             <w:r>
               <w:rPr>
@@ -13734,16 +14773,7 @@
                 <w:szCs w:val="32"/>
                 <w:lang w:bidi="th-TH"/>
               </w:rPr>
-              <w:t>,</w:t>
-            </w:r>
-            <w:r>
-              <w:rPr>
-                <w:rFonts w:ascii="TH SarabunPSK" w:hAnsi="TH SarabunPSK" w:cs="TH SarabunPSK" w:hint="cs"/>
-                <w:sz w:val="32"/>
-                <w:szCs w:val="32"/>
-                <w:lang w:bidi="th-TH"/>
-              </w:rPr>
-              <w:t xml:space="preserve"> 081</w:t>
+              <w:t>, 081</w:t>
             </w:r>
             <w:r>
               <w:rPr>
@@ -13829,17 +14859,7 @@
                 <w:cs/>
                 <w:lang w:bidi="th-TH"/>
               </w:rPr>
-              <w:t>)</w:t>
-            </w:r>
-            <w:r>
-              <w:rPr>
-                <w:rFonts w:ascii="TH SarabunPSK" w:hAnsi="TH SarabunPSK" w:cs="TH SarabunPSK" w:hint="cs"/>
-                <w:sz w:val="32"/>
-                <w:szCs w:val="32"/>
-                <w:cs/>
-                <w:lang w:bidi="th-TH"/>
-              </w:rPr>
-              <w:t>”</w:t>
+              <w:t>)”</w:t>
             </w:r>
           </w:p>
         </w:tc>
@@ -13857,6 +14877,65 @@
                 <w:lang w:bidi="th-TH"/>
               </w:rPr>
             </w:pPr>
+            <w:r>
+              <w:rPr>
+                <w:rFonts w:ascii="TH SarabunPSK" w:hAnsi="TH SarabunPSK" w:cs="TH SarabunPSK" w:hint="cs"/>
+                <w:sz w:val="32"/>
+                <w:szCs w:val="32"/>
+                <w:cs/>
+                <w:lang w:bidi="th-TH"/>
+              </w:rPr>
+              <w:t xml:space="preserve">อยู่ที่หน้า </w:t>
+            </w:r>
+            <w:r>
+              <w:rPr>
+                <w:rFonts w:ascii="TH SarabunPSK" w:hAnsi="TH SarabunPSK" w:cs="TH SarabunPSK" w:hint="cs"/>
+                <w:sz w:val="32"/>
+                <w:szCs w:val="32"/>
+                <w:lang w:bidi="th-TH"/>
+              </w:rPr>
+              <w:t>Registration</w:t>
+            </w:r>
+          </w:p>
+          <w:p>
+            <w:pPr>
+              <w:rPr>
+                <w:rFonts w:ascii="TH SarabunPSK" w:hAnsi="TH SarabunPSK" w:cs="TH SarabunPSK" w:hint="cs"/>
+                <w:sz w:val="32"/>
+                <w:szCs w:val="32"/>
+                <w:cs/>
+                <w:lang w:bidi="th-TH"/>
+              </w:rPr>
+            </w:pPr>
+            <w:r>
+              <w:rPr>
+                <w:rFonts w:ascii="TH SarabunPSK" w:hAnsi="TH SarabunPSK" w:cs="TH SarabunPSK" w:hint="cs"/>
+                <w:sz w:val="32"/>
+                <w:szCs w:val="32"/>
+                <w:cs/>
+                <w:lang w:bidi="th-TH"/>
+              </w:rPr>
+              <w:t xml:space="preserve">เหมือนเดิม และแสดงข้อความบอกให้ไปกรอก  </w:t>
+            </w:r>
+            <w:r>
+              <w:rPr>
+                <w:rFonts w:ascii="TH SarabunPSK" w:hAnsi="TH SarabunPSK" w:cs="TH SarabunPSK" w:hint="cs"/>
+                <w:sz w:val="32"/>
+                <w:szCs w:val="32"/>
+                <w:lang w:bidi="th-TH"/>
+              </w:rPr>
+              <w:t>phone number</w:t>
+            </w:r>
+            <w:r>
+              <w:rPr>
+                <w:rFonts w:ascii="TH SarabunPSK" w:hAnsi="TH SarabunPSK" w:cs="TH SarabunPSK" w:hint="cs"/>
+                <w:sz w:val="32"/>
+                <w:szCs w:val="32"/>
+                <w:cs/>
+                <w:lang w:bidi="th-TH"/>
+              </w:rPr>
+              <w:t xml:space="preserve"> ใหม่</w:t>
+            </w:r>
           </w:p>
         </w:tc>
         <w:tc>
@@ -13872,6 +14951,15 @@
                 <w:lang w:bidi="th-TH"/>
               </w:rPr>
             </w:pPr>
+            <w:r>
+              <w:rPr>
+                <w:rFonts w:ascii="TH SarabunPSK" w:hAnsi="TH SarabunPSK" w:cs="TH SarabunPSK"/>
+                <w:sz w:val="32"/>
+                <w:szCs w:val="32"/>
+                <w:lang w:bidi="th-TH"/>
+              </w:rPr>
+              <w:t>Pass</w:t>
+            </w:r>
           </w:p>
         </w:tc>
         <w:tc>
@@ -13901,6 +14989,50 @@
           <w:lang w:bidi="th-TH"/>
         </w:rPr>
       </w:pPr>
+    </w:p>
+    <w:p>
+      <w:pPr>
+        <w:spacing w:before="240"/>
+        <w:rPr>
+          <w:rFonts w:ascii="TH SarabunPSK" w:hAnsi="TH SarabunPSK" w:cs="TH SarabunPSK"/>
+          <w:sz w:val="32"/>
+          <w:szCs w:val="32"/>
+          <w:lang w:bidi="th-TH"/>
+        </w:rPr>
+      </w:pPr>
+    </w:p>
+    <w:p>
+      <w:pPr>
+        <w:spacing w:before="240"/>
+        <w:rPr>
+          <w:rFonts w:ascii="TH SarabunPSK" w:hAnsi="TH SarabunPSK" w:cs="TH SarabunPSK"/>
+          <w:sz w:val="32"/>
+          <w:szCs w:val="32"/>
+          <w:lang w:bidi="th-TH"/>
+        </w:rPr>
+      </w:pPr>
+    </w:p>
+    <w:p>
+      <w:pPr>
+        <w:spacing w:before="240"/>
+        <w:rPr>
+          <w:rFonts w:ascii="TH SarabunPSK" w:hAnsi="TH SarabunPSK" w:cs="TH SarabunPSK"/>
+          <w:sz w:val="32"/>
+          <w:szCs w:val="32"/>
+          <w:lang w:bidi="th-TH"/>
+        </w:rPr>
+      </w:pPr>
+    </w:p>
+    <w:p>
+      <w:pPr>
+        <w:spacing w:before="240"/>
+        <w:rPr>
+          <w:rFonts w:ascii="TH SarabunPSK" w:hAnsi="TH SarabunPSK" w:cs="TH SarabunPSK"/>
+          <w:sz w:val="32"/>
+          <w:szCs w:val="32"/>
+          <w:lang w:bidi="th-TH"/>
+        </w:rPr>
+      </w:pPr>
       <w:r>
         <w:rPr>
           <w:rFonts w:ascii="TH SarabunPSK" w:hAnsi="TH SarabunPSK" w:cs="TH SarabunPSK" w:hint="cs"/>
@@ -13908,6 +15040,7 @@
           <w:szCs w:val="32"/>
           <w:lang w:bidi="th-TH"/>
         </w:rPr>
+        <w:lastRenderedPageBreak/>
         <w:t>5</w:t>
       </w:r>
       <w:r>
@@ -13942,7 +15075,7 @@
     </w:p>
     <w:tbl>
       <w:tblPr>
-        <w:tblStyle w:val="TableGrid"/>
+        <w:tblStyle w:val="a8"/>
         <w:tblW w:w="14150" w:type="dxa"/>
         <w:tblInd w:w="-635" w:type="dxa"/>
         <w:tblLook w:val="04A0" w:firstRow="1" w:lastRow="0" w:firstColumn="1" w:lastColumn="0" w:noHBand="0" w:noVBand="1"/>
@@ -14371,6 +15504,15 @@
                 <w:lang w:bidi="th-TH"/>
               </w:rPr>
             </w:pPr>
+            <w:r>
+              <w:rPr>
+                <w:rFonts w:ascii="TH SarabunPSK" w:hAnsi="TH SarabunPSK" w:cs="TH SarabunPSK"/>
+                <w:sz w:val="32"/>
+                <w:szCs w:val="32"/>
+                <w:lang w:bidi="th-TH"/>
+              </w:rPr>
+              <w:t>4</w:t>
+            </w:r>
           </w:p>
         </w:tc>
         <w:tc>
@@ -14386,6 +15528,15 @@
                 <w:lang w:bidi="th-TH"/>
               </w:rPr>
             </w:pPr>
+            <w:r>
+              <w:rPr>
+                <w:rFonts w:ascii="TH SarabunPSK" w:hAnsi="TH SarabunPSK" w:cs="TH SarabunPSK"/>
+                <w:sz w:val="32"/>
+                <w:szCs w:val="32"/>
+                <w:lang w:bidi="th-TH"/>
+              </w:rPr>
+              <w:t>4</w:t>
+            </w:r>
           </w:p>
         </w:tc>
         <w:tc>
@@ -14623,6 +15774,15 @@
                 <w:lang w:bidi="th-TH"/>
               </w:rPr>
             </w:pPr>
+            <w:r>
+              <w:rPr>
+                <w:rFonts w:ascii="TH SarabunPSK" w:hAnsi="TH SarabunPSK" w:cs="TH SarabunPSK"/>
+                <w:sz w:val="32"/>
+                <w:szCs w:val="32"/>
+                <w:lang w:bidi="th-TH"/>
+              </w:rPr>
+              <w:t>12</w:t>
+            </w:r>
           </w:p>
         </w:tc>
         <w:tc>
@@ -14641,6 +15801,15 @@
                 <w:lang w:bidi="th-TH"/>
               </w:rPr>
             </w:pPr>
+            <w:r>
+              <w:rPr>
+                <w:rFonts w:ascii="TH SarabunPSK" w:hAnsi="TH SarabunPSK" w:cs="TH SarabunPSK"/>
+                <w:sz w:val="32"/>
+                <w:szCs w:val="32"/>
+                <w:lang w:bidi="th-TH"/>
+              </w:rPr>
+              <w:t>12</w:t>
+            </w:r>
           </w:p>
         </w:tc>
         <w:tc>
@@ -14769,7 +15938,6 @@
                 <w:cs/>
                 <w:lang w:bidi="th-TH"/>
               </w:rPr>
-              <w:lastRenderedPageBreak/>
               <w:t>รวม</w:t>
             </w:r>
           </w:p>
@@ -14793,6 +15961,15 @@
                 <w:lang w:bidi="th-TH"/>
               </w:rPr>
             </w:pPr>
+            <w:r>
+              <w:rPr>
+                <w:rFonts w:ascii="TH SarabunPSK" w:hAnsi="TH SarabunPSK" w:cs="TH SarabunPSK"/>
+                <w:sz w:val="32"/>
+                <w:szCs w:val="32"/>
+                <w:lang w:bidi="th-TH"/>
+              </w:rPr>
+              <w:t>14</w:t>
+            </w:r>
           </w:p>
         </w:tc>
         <w:tc>
@@ -14814,6 +15991,15 @@
                 <w:lang w:bidi="th-TH"/>
               </w:rPr>
             </w:pPr>
+            <w:r>
+              <w:rPr>
+                <w:rFonts w:ascii="TH SarabunPSK" w:hAnsi="TH SarabunPSK" w:cs="TH SarabunPSK"/>
+                <w:sz w:val="32"/>
+                <w:szCs w:val="32"/>
+                <w:lang w:bidi="th-TH"/>
+              </w:rPr>
+              <w:t>14</w:t>
+            </w:r>
           </w:p>
         </w:tc>
         <w:tc>
@@ -14932,6 +16118,538 @@
           <w:lang w:bidi="th-TH"/>
         </w:rPr>
       </w:pPr>
+    </w:p>
+    <w:p>
+      <w:pPr>
+        <w:rPr>
+          <w:rFonts w:ascii="TH SarabunPSK" w:hAnsi="TH SarabunPSK" w:cs="TH SarabunPSK"/>
+          <w:sz w:val="32"/>
+          <w:szCs w:val="32"/>
+          <w:lang w:bidi="th-TH"/>
+        </w:rPr>
+      </w:pPr>
+      <w:r>
+        <w:rPr>
+          <w:rFonts w:ascii="TH SarabunPSK" w:hAnsi="TH SarabunPSK" w:cs="TH SarabunPSK"/>
+          <w:noProof/>
+          <w:sz w:val="32"/>
+          <w:szCs w:val="32"/>
+          <w:lang w:bidi="th-TH"/>
+        </w:rPr>
+        <w:lastRenderedPageBreak/>
+        <w:drawing>
+          <wp:inline distT="0" distB="0" distL="0" distR="0" wp14:anchorId="48EB9616" wp14:editId="33722F47">
+            <wp:extent cx="8229600" cy="5170805"/>
+            <wp:effectExtent l="0" t="0" r="0" b="0"/>
+            <wp:docPr id="1656278291" name="รูปภาพ 1"/>
+            <wp:cNvGraphicFramePr>
+              <a:graphicFrameLocks xmlns:a="http://schemas.openxmlformats.org/drawingml/2006/main" noChangeAspect="1"/>
+            </wp:cNvGraphicFramePr>
+            <a:graphic xmlns:a="http://schemas.openxmlformats.org/drawingml/2006/main">
+              <a:graphicData uri="http://schemas.openxmlformats.org/drawingml/2006/picture">
+                <pic:pic xmlns:pic="http://schemas.openxmlformats.org/drawingml/2006/picture">
+                  <pic:nvPicPr>
+                    <pic:cNvPr id="0" name="Picture 1"/>
+                    <pic:cNvPicPr>
+                      <a:picLocks noChangeAspect="1" noChangeArrowheads="1"/>
+                    </pic:cNvPicPr>
+                  </pic:nvPicPr>
+                  <pic:blipFill>
+                    <a:blip r:embed="rId12">
+                      <a:extLst>
+                        <a:ext uri="{28A0092B-C50C-407E-A947-70E740481C1C}">
+                          <a14:useLocalDpi xmlns:a14="http://schemas.microsoft.com/office/drawing/2010/main" val="0"/>
+                        </a:ext>
+                      </a:extLst>
+                    </a:blip>
+                    <a:srcRect/>
+                    <a:stretch>
+                      <a:fillRect/>
+                    </a:stretch>
+                  </pic:blipFill>
+                  <pic:spPr bwMode="auto">
+                    <a:xfrm>
+                      <a:off x="0" y="0"/>
+                      <a:ext cx="8229600" cy="5170805"/>
+                    </a:xfrm>
+                    <a:prstGeom prst="rect">
+                      <a:avLst/>
+                    </a:prstGeom>
+                    <a:noFill/>
+                    <a:ln>
+                      <a:noFill/>
+                    </a:ln>
+                  </pic:spPr>
+                </pic:pic>
+              </a:graphicData>
+            </a:graphic>
+          </wp:inline>
+        </w:drawing>
+      </w:r>
+      <w:r>
+        <w:rPr>
+          <w:rFonts w:ascii="TH SarabunPSK" w:hAnsi="TH SarabunPSK" w:cs="TH SarabunPSK"/>
+          <w:noProof/>
+          <w:sz w:val="32"/>
+          <w:szCs w:val="32"/>
+          <w:lang w:bidi="th-TH"/>
+        </w:rPr>
+        <w:lastRenderedPageBreak/>
+        <w:drawing>
+          <wp:inline distT="0" distB="0" distL="0" distR="0" wp14:anchorId="5DCF8664" wp14:editId="3B893CAF">
+            <wp:extent cx="8229600" cy="5170805"/>
+            <wp:effectExtent l="0" t="0" r="0" b="0"/>
+            <wp:docPr id="2100835907" name="รูปภาพ 2"/>
+            <wp:cNvGraphicFramePr>
+              <a:graphicFrameLocks xmlns:a="http://schemas.openxmlformats.org/drawingml/2006/main" noChangeAspect="1"/>
+            </wp:cNvGraphicFramePr>
+            <a:graphic xmlns:a="http://schemas.openxmlformats.org/drawingml/2006/main">
+              <a:graphicData uri="http://schemas.openxmlformats.org/drawingml/2006/picture">
+                <pic:pic xmlns:pic="http://schemas.openxmlformats.org/drawingml/2006/picture">
+                  <pic:nvPicPr>
+                    <pic:cNvPr id="0" name="Picture 2"/>
+                    <pic:cNvPicPr>
+                      <a:picLocks noChangeAspect="1" noChangeArrowheads="1"/>
+                    </pic:cNvPicPr>
+                  </pic:nvPicPr>
+                  <pic:blipFill>
+                    <a:blip r:embed="rId13">
+                      <a:extLst>
+                        <a:ext uri="{28A0092B-C50C-407E-A947-70E740481C1C}">
+                          <a14:useLocalDpi xmlns:a14="http://schemas.microsoft.com/office/drawing/2010/main" val="0"/>
+                        </a:ext>
+                      </a:extLst>
+                    </a:blip>
+                    <a:srcRect/>
+                    <a:stretch>
+                      <a:fillRect/>
+                    </a:stretch>
+                  </pic:blipFill>
+                  <pic:spPr bwMode="auto">
+                    <a:xfrm>
+                      <a:off x="0" y="0"/>
+                      <a:ext cx="8229600" cy="5170805"/>
+                    </a:xfrm>
+                    <a:prstGeom prst="rect">
+                      <a:avLst/>
+                    </a:prstGeom>
+                    <a:noFill/>
+                    <a:ln>
+                      <a:noFill/>
+                    </a:ln>
+                  </pic:spPr>
+                </pic:pic>
+              </a:graphicData>
+            </a:graphic>
+          </wp:inline>
+        </w:drawing>
+      </w:r>
+      <w:r>
+        <w:rPr>
+          <w:rFonts w:ascii="TH SarabunPSK" w:hAnsi="TH SarabunPSK" w:cs="TH SarabunPSK"/>
+          <w:noProof/>
+          <w:sz w:val="32"/>
+          <w:szCs w:val="32"/>
+          <w:lang w:bidi="th-TH"/>
+        </w:rPr>
+        <w:lastRenderedPageBreak/>
+        <w:drawing>
+          <wp:inline distT="0" distB="0" distL="0" distR="0" wp14:anchorId="0F26871D" wp14:editId="47137116">
+            <wp:extent cx="8229600" cy="5170805"/>
+            <wp:effectExtent l="0" t="0" r="0" b="0"/>
+            <wp:docPr id="2043088346" name="รูปภาพ 3"/>
+            <wp:cNvGraphicFramePr>
+              <a:graphicFrameLocks xmlns:a="http://schemas.openxmlformats.org/drawingml/2006/main" noChangeAspect="1"/>
+            </wp:cNvGraphicFramePr>
+            <a:graphic xmlns:a="http://schemas.openxmlformats.org/drawingml/2006/main">
+              <a:graphicData uri="http://schemas.openxmlformats.org/drawingml/2006/picture">
+                <pic:pic xmlns:pic="http://schemas.openxmlformats.org/drawingml/2006/picture">
+                  <pic:nvPicPr>
+                    <pic:cNvPr id="0" name="Picture 3"/>
+                    <pic:cNvPicPr>
+                      <a:picLocks noChangeAspect="1" noChangeArrowheads="1"/>
+                    </pic:cNvPicPr>
+                  </pic:nvPicPr>
+                  <pic:blipFill>
+                    <a:blip r:embed="rId14">
+                      <a:extLst>
+                        <a:ext uri="{28A0092B-C50C-407E-A947-70E740481C1C}">
+                          <a14:useLocalDpi xmlns:a14="http://schemas.microsoft.com/office/drawing/2010/main" val="0"/>
+                        </a:ext>
+                      </a:extLst>
+                    </a:blip>
+                    <a:srcRect/>
+                    <a:stretch>
+                      <a:fillRect/>
+                    </a:stretch>
+                  </pic:blipFill>
+                  <pic:spPr bwMode="auto">
+                    <a:xfrm>
+                      <a:off x="0" y="0"/>
+                      <a:ext cx="8229600" cy="5170805"/>
+                    </a:xfrm>
+                    <a:prstGeom prst="rect">
+                      <a:avLst/>
+                    </a:prstGeom>
+                    <a:noFill/>
+                    <a:ln>
+                      <a:noFill/>
+                    </a:ln>
+                  </pic:spPr>
+                </pic:pic>
+              </a:graphicData>
+            </a:graphic>
+          </wp:inline>
+        </w:drawing>
+      </w:r>
+      <w:r>
+        <w:rPr>
+          <w:rFonts w:ascii="TH SarabunPSK" w:hAnsi="TH SarabunPSK" w:cs="TH SarabunPSK"/>
+          <w:noProof/>
+          <w:sz w:val="32"/>
+          <w:szCs w:val="32"/>
+          <w:lang w:bidi="th-TH"/>
+        </w:rPr>
+        <w:lastRenderedPageBreak/>
+        <w:drawing>
+          <wp:inline distT="0" distB="0" distL="0" distR="0" wp14:anchorId="52377A9C" wp14:editId="54279AB8">
+            <wp:extent cx="8229600" cy="5170805"/>
+            <wp:effectExtent l="0" t="0" r="0" b="0"/>
+            <wp:docPr id="658637729" name="รูปภาพ 4"/>
+            <wp:cNvGraphicFramePr>
+              <a:graphicFrameLocks xmlns:a="http://schemas.openxmlformats.org/drawingml/2006/main" noChangeAspect="1"/>
+            </wp:cNvGraphicFramePr>
+            <a:graphic xmlns:a="http://schemas.openxmlformats.org/drawingml/2006/main">
+              <a:graphicData uri="http://schemas.openxmlformats.org/drawingml/2006/picture">
+                <pic:pic xmlns:pic="http://schemas.openxmlformats.org/drawingml/2006/picture">
+                  <pic:nvPicPr>
+                    <pic:cNvPr id="0" name="Picture 4"/>
+                    <pic:cNvPicPr>
+                      <a:picLocks noChangeAspect="1" noChangeArrowheads="1"/>
+                    </pic:cNvPicPr>
+                  </pic:nvPicPr>
+                  <pic:blipFill>
+                    <a:blip r:embed="rId15">
+                      <a:extLst>
+                        <a:ext uri="{28A0092B-C50C-407E-A947-70E740481C1C}">
+                          <a14:useLocalDpi xmlns:a14="http://schemas.microsoft.com/office/drawing/2010/main" val="0"/>
+                        </a:ext>
+                      </a:extLst>
+                    </a:blip>
+                    <a:srcRect/>
+                    <a:stretch>
+                      <a:fillRect/>
+                    </a:stretch>
+                  </pic:blipFill>
+                  <pic:spPr bwMode="auto">
+                    <a:xfrm>
+                      <a:off x="0" y="0"/>
+                      <a:ext cx="8229600" cy="5170805"/>
+                    </a:xfrm>
+                    <a:prstGeom prst="rect">
+                      <a:avLst/>
+                    </a:prstGeom>
+                    <a:noFill/>
+                    <a:ln>
+                      <a:noFill/>
+                    </a:ln>
+                  </pic:spPr>
+                </pic:pic>
+              </a:graphicData>
+            </a:graphic>
+          </wp:inline>
+        </w:drawing>
+      </w:r>
+      <w:r>
+        <w:rPr>
+          <w:rFonts w:ascii="TH SarabunPSK" w:hAnsi="TH SarabunPSK" w:cs="TH SarabunPSK"/>
+          <w:noProof/>
+          <w:sz w:val="32"/>
+          <w:szCs w:val="32"/>
+          <w:lang w:bidi="th-TH"/>
+        </w:rPr>
+        <w:lastRenderedPageBreak/>
+        <w:drawing>
+          <wp:inline distT="0" distB="0" distL="0" distR="0" wp14:anchorId="5F61585A" wp14:editId="31F78883">
+            <wp:extent cx="8229600" cy="5170805"/>
+            <wp:effectExtent l="0" t="0" r="0" b="0"/>
+            <wp:docPr id="957472773" name="รูปภาพ 5"/>
+            <wp:cNvGraphicFramePr>
+              <a:graphicFrameLocks xmlns:a="http://schemas.openxmlformats.org/drawingml/2006/main" noChangeAspect="1"/>
+            </wp:cNvGraphicFramePr>
+            <a:graphic xmlns:a="http://schemas.openxmlformats.org/drawingml/2006/main">
+              <a:graphicData uri="http://schemas.openxmlformats.org/drawingml/2006/picture">
+                <pic:pic xmlns:pic="http://schemas.openxmlformats.org/drawingml/2006/picture">
+                  <pic:nvPicPr>
+                    <pic:cNvPr id="0" name="Picture 5"/>
+                    <pic:cNvPicPr>
+                      <a:picLocks noChangeAspect="1" noChangeArrowheads="1"/>
+                    </pic:cNvPicPr>
+                  </pic:nvPicPr>
+                  <pic:blipFill>
+                    <a:blip r:embed="rId16">
+                      <a:extLst>
+                        <a:ext uri="{28A0092B-C50C-407E-A947-70E740481C1C}">
+                          <a14:useLocalDpi xmlns:a14="http://schemas.microsoft.com/office/drawing/2010/main" val="0"/>
+                        </a:ext>
+                      </a:extLst>
+                    </a:blip>
+                    <a:srcRect/>
+                    <a:stretch>
+                      <a:fillRect/>
+                    </a:stretch>
+                  </pic:blipFill>
+                  <pic:spPr bwMode="auto">
+                    <a:xfrm>
+                      <a:off x="0" y="0"/>
+                      <a:ext cx="8229600" cy="5170805"/>
+                    </a:xfrm>
+                    <a:prstGeom prst="rect">
+                      <a:avLst/>
+                    </a:prstGeom>
+                    <a:noFill/>
+                    <a:ln>
+                      <a:noFill/>
+                    </a:ln>
+                  </pic:spPr>
+                </pic:pic>
+              </a:graphicData>
+            </a:graphic>
+          </wp:inline>
+        </w:drawing>
+      </w:r>
+      <w:r>
+        <w:rPr>
+          <w:rFonts w:ascii="TH SarabunPSK" w:hAnsi="TH SarabunPSK" w:cs="TH SarabunPSK"/>
+          <w:noProof/>
+          <w:sz w:val="32"/>
+          <w:szCs w:val="32"/>
+          <w:lang w:bidi="th-TH"/>
+        </w:rPr>
+        <w:lastRenderedPageBreak/>
+        <w:drawing>
+          <wp:inline distT="0" distB="0" distL="0" distR="0" wp14:anchorId="7E53A497" wp14:editId="3B574CBC">
+            <wp:extent cx="8229600" cy="5170805"/>
+            <wp:effectExtent l="0" t="0" r="0" b="0"/>
+            <wp:docPr id="574341472" name="รูปภาพ 6"/>
+            <wp:cNvGraphicFramePr>
+              <a:graphicFrameLocks xmlns:a="http://schemas.openxmlformats.org/drawingml/2006/main" noChangeAspect="1"/>
+            </wp:cNvGraphicFramePr>
+            <a:graphic xmlns:a="http://schemas.openxmlformats.org/drawingml/2006/main">
+              <a:graphicData uri="http://schemas.openxmlformats.org/drawingml/2006/picture">
+                <pic:pic xmlns:pic="http://schemas.openxmlformats.org/drawingml/2006/picture">
+                  <pic:nvPicPr>
+                    <pic:cNvPr id="0" name="Picture 6"/>
+                    <pic:cNvPicPr>
+                      <a:picLocks noChangeAspect="1" noChangeArrowheads="1"/>
+                    </pic:cNvPicPr>
+                  </pic:nvPicPr>
+                  <pic:blipFill>
+                    <a:blip r:embed="rId17">
+                      <a:extLst>
+                        <a:ext uri="{28A0092B-C50C-407E-A947-70E740481C1C}">
+                          <a14:useLocalDpi xmlns:a14="http://schemas.microsoft.com/office/drawing/2010/main" val="0"/>
+                        </a:ext>
+                      </a:extLst>
+                    </a:blip>
+                    <a:srcRect/>
+                    <a:stretch>
+                      <a:fillRect/>
+                    </a:stretch>
+                  </pic:blipFill>
+                  <pic:spPr bwMode="auto">
+                    <a:xfrm>
+                      <a:off x="0" y="0"/>
+                      <a:ext cx="8229600" cy="5170805"/>
+                    </a:xfrm>
+                    <a:prstGeom prst="rect">
+                      <a:avLst/>
+                    </a:prstGeom>
+                    <a:noFill/>
+                    <a:ln>
+                      <a:noFill/>
+                    </a:ln>
+                  </pic:spPr>
+                </pic:pic>
+              </a:graphicData>
+            </a:graphic>
+          </wp:inline>
+        </w:drawing>
+      </w:r>
+      <w:r>
+        <w:rPr>
+          <w:rFonts w:ascii="TH SarabunPSK" w:hAnsi="TH SarabunPSK" w:cs="TH SarabunPSK"/>
+          <w:noProof/>
+          <w:sz w:val="32"/>
+          <w:szCs w:val="32"/>
+          <w:lang w:bidi="th-TH"/>
+        </w:rPr>
+        <w:lastRenderedPageBreak/>
+        <w:drawing>
+          <wp:inline distT="0" distB="0" distL="0" distR="0" wp14:anchorId="599434E4" wp14:editId="52736E43">
+            <wp:extent cx="8229600" cy="5170805"/>
+            <wp:effectExtent l="0" t="0" r="0" b="0"/>
+            <wp:docPr id="636476621" name="รูปภาพ 7"/>
+            <wp:cNvGraphicFramePr>
+              <a:graphicFrameLocks xmlns:a="http://schemas.openxmlformats.org/drawingml/2006/main" noChangeAspect="1"/>
+            </wp:cNvGraphicFramePr>
+            <a:graphic xmlns:a="http://schemas.openxmlformats.org/drawingml/2006/main">
+              <a:graphicData uri="http://schemas.openxmlformats.org/drawingml/2006/picture">
+                <pic:pic xmlns:pic="http://schemas.openxmlformats.org/drawingml/2006/picture">
+                  <pic:nvPicPr>
+                    <pic:cNvPr id="0" name="Picture 7"/>
+                    <pic:cNvPicPr>
+                      <a:picLocks noChangeAspect="1" noChangeArrowheads="1"/>
+                    </pic:cNvPicPr>
+                  </pic:nvPicPr>
+                  <pic:blipFill>
+                    <a:blip r:embed="rId17">
+                      <a:extLst>
+                        <a:ext uri="{28A0092B-C50C-407E-A947-70E740481C1C}">
+                          <a14:useLocalDpi xmlns:a14="http://schemas.microsoft.com/office/drawing/2010/main" val="0"/>
+                        </a:ext>
+                      </a:extLst>
+                    </a:blip>
+                    <a:srcRect/>
+                    <a:stretch>
+                      <a:fillRect/>
+                    </a:stretch>
+                  </pic:blipFill>
+                  <pic:spPr bwMode="auto">
+                    <a:xfrm>
+                      <a:off x="0" y="0"/>
+                      <a:ext cx="8229600" cy="5170805"/>
+                    </a:xfrm>
+                    <a:prstGeom prst="rect">
+                      <a:avLst/>
+                    </a:prstGeom>
+                    <a:noFill/>
+                    <a:ln>
+                      <a:noFill/>
+                    </a:ln>
+                  </pic:spPr>
+                </pic:pic>
+              </a:graphicData>
+            </a:graphic>
+          </wp:inline>
+        </w:drawing>
+      </w:r>
+      <w:r>
+        <w:rPr>
+          <w:rFonts w:ascii="TH SarabunPSK" w:hAnsi="TH SarabunPSK" w:cs="TH SarabunPSK"/>
+          <w:noProof/>
+          <w:sz w:val="32"/>
+          <w:szCs w:val="32"/>
+          <w:lang w:bidi="th-TH"/>
+        </w:rPr>
+        <w:lastRenderedPageBreak/>
+        <w:drawing>
+          <wp:inline distT="0" distB="0" distL="0" distR="0" wp14:anchorId="2EF0D7E9" wp14:editId="04289195">
+            <wp:extent cx="8229600" cy="5170805"/>
+            <wp:effectExtent l="0" t="0" r="0" b="0"/>
+            <wp:docPr id="2004490334" name="รูปภาพ 8"/>
+            <wp:cNvGraphicFramePr>
+              <a:graphicFrameLocks xmlns:a="http://schemas.openxmlformats.org/drawingml/2006/main" noChangeAspect="1"/>
+            </wp:cNvGraphicFramePr>
+            <a:graphic xmlns:a="http://schemas.openxmlformats.org/drawingml/2006/main">
+              <a:graphicData uri="http://schemas.openxmlformats.org/drawingml/2006/picture">
+                <pic:pic xmlns:pic="http://schemas.openxmlformats.org/drawingml/2006/picture">
+                  <pic:nvPicPr>
+                    <pic:cNvPr id="0" name="Picture 8"/>
+                    <pic:cNvPicPr>
+                      <a:picLocks noChangeAspect="1" noChangeArrowheads="1"/>
+                    </pic:cNvPicPr>
+                  </pic:nvPicPr>
+                  <pic:blipFill>
+                    <a:blip r:embed="rId18">
+                      <a:extLst>
+                        <a:ext uri="{28A0092B-C50C-407E-A947-70E740481C1C}">
+                          <a14:useLocalDpi xmlns:a14="http://schemas.microsoft.com/office/drawing/2010/main" val="0"/>
+                        </a:ext>
+                      </a:extLst>
+                    </a:blip>
+                    <a:srcRect/>
+                    <a:stretch>
+                      <a:fillRect/>
+                    </a:stretch>
+                  </pic:blipFill>
+                  <pic:spPr bwMode="auto">
+                    <a:xfrm>
+                      <a:off x="0" y="0"/>
+                      <a:ext cx="8229600" cy="5170805"/>
+                    </a:xfrm>
+                    <a:prstGeom prst="rect">
+                      <a:avLst/>
+                    </a:prstGeom>
+                    <a:noFill/>
+                    <a:ln>
+                      <a:noFill/>
+                    </a:ln>
+                  </pic:spPr>
+                </pic:pic>
+              </a:graphicData>
+            </a:graphic>
+          </wp:inline>
+        </w:drawing>
+      </w:r>
+      <w:r>
+        <w:rPr>
+          <w:rFonts w:ascii="TH SarabunPSK" w:hAnsi="TH SarabunPSK" w:cs="TH SarabunPSK"/>
+          <w:noProof/>
+          <w:sz w:val="32"/>
+          <w:szCs w:val="32"/>
+          <w:lang w:bidi="th-TH"/>
+        </w:rPr>
+        <w:lastRenderedPageBreak/>
+        <w:drawing>
+          <wp:inline distT="0" distB="0" distL="0" distR="0" wp14:anchorId="353AE465" wp14:editId="642DC7D6">
+            <wp:extent cx="8229600" cy="5170805"/>
+            <wp:effectExtent l="0" t="0" r="0" b="0"/>
+            <wp:docPr id="65465755" name="รูปภาพ 9"/>
+            <wp:cNvGraphicFramePr>
+              <a:graphicFrameLocks xmlns:a="http://schemas.openxmlformats.org/drawingml/2006/main" noChangeAspect="1"/>
+            </wp:cNvGraphicFramePr>
+            <a:graphic xmlns:a="http://schemas.openxmlformats.org/drawingml/2006/main">
+              <a:graphicData uri="http://schemas.openxmlformats.org/drawingml/2006/picture">
+                <pic:pic xmlns:pic="http://schemas.openxmlformats.org/drawingml/2006/picture">
+                  <pic:nvPicPr>
+                    <pic:cNvPr id="0" name="Picture 9"/>
+                    <pic:cNvPicPr>
+                      <a:picLocks noChangeAspect="1" noChangeArrowheads="1"/>
+                    </pic:cNvPicPr>
+                  </pic:nvPicPr>
+                  <pic:blipFill>
+                    <a:blip r:embed="rId19">
+                      <a:extLst>
+                        <a:ext uri="{28A0092B-C50C-407E-A947-70E740481C1C}">
+                          <a14:useLocalDpi xmlns:a14="http://schemas.microsoft.com/office/drawing/2010/main" val="0"/>
+                        </a:ext>
+                      </a:extLst>
+                    </a:blip>
+                    <a:srcRect/>
+                    <a:stretch>
+                      <a:fillRect/>
+                    </a:stretch>
+                  </pic:blipFill>
+                  <pic:spPr bwMode="auto">
+                    <a:xfrm>
+                      <a:off x="0" y="0"/>
+                      <a:ext cx="8229600" cy="5170805"/>
+                    </a:xfrm>
+                    <a:prstGeom prst="rect">
+                      <a:avLst/>
+                    </a:prstGeom>
+                    <a:noFill/>
+                    <a:ln>
+                      <a:noFill/>
+                    </a:ln>
+                  </pic:spPr>
+                </pic:pic>
+              </a:graphicData>
+            </a:graphic>
+          </wp:inline>
+        </w:drawing>
+      </w:r>
     </w:p>
     <w:sectPr>
       <w:pgSz w:w="15840" w:h="12240" w:orient="landscape"/>
@@ -14997,7 +16715,7 @@
 <w:hdr xmlns:wpc="http://schemas.microsoft.com/office/word/2010/wordprocessingCanvas" xmlns:cx="http://schemas.microsoft.com/office/drawing/2014/chartex" xmlns:cx1="http://schemas.microsoft.com/office/drawing/2015/9/8/chartex" xmlns:cx2="http://schemas.microsoft.com/office/drawing/2015/10/21/chartex" xmlns:cx3="http://schemas.microsoft.com/office/drawing/2016/5/9/chartex" xmlns:cx4="http://schemas.microsoft.com/office/drawing/2016/5/10/chartex" xmlns:cx5="http://schemas.microsoft.com/office/drawing/2016/5/11/chartex" xmlns:cx6="http://schemas.microsoft.com/office/drawing/2016/5/12/chartex" xmlns:cx7="http://schemas.microsoft.com/office/drawing/2016/5/13/chartex" xmlns:cx8="http://schemas.microsoft.com/office/drawing/2016/5/14/chartex" xmlns:mc="http://schemas.openxmlformats.org/markup-compatibility/2006" xmlns:aink="http://schemas.microsoft.com/office/drawing/2016/ink" xmlns:am3d="http://schemas.microsoft.com/office/drawing/2017/model3d" xmlns:o="urn:schemas-microsoft-com:office:office" xmlns:oel="http://schemas.microsoft.com/office/2019/extlst" xmlns:r="http://schemas.openxmlformats.org/officeDocument/2006/relationships" xmlns:m="http://schemas.openxmlformats.org/officeDocument/2006/math" xmlns:v="urn:schemas-microsoft-com:vml" xmlns:wp14="http://schemas.microsoft.com/office/word/2010/wordprocessingDrawing" xmlns:wp="http://schemas.openxmlformats.org/drawingml/2006/wordprocessingDrawing" xmlns:w10="urn:schemas-microsoft-com:office:word" xmlns:w="http://schemas.openxmlformats.org/wordprocessingml/2006/main" xmlns:w14="http://schemas.microsoft.com/office/word/2010/wordml" xmlns:w15="http://schemas.microsoft.com/office/word/2012/wordml" xmlns:w16cex="http://schemas.microsoft.com/office/word/2018/wordml/cex" xmlns:w16cid="http://schemas.microsoft.com/office/word/2016/wordml/cid" xmlns:w16="http://schemas.microsoft.com/office/word/2018/wordml" xmlns:w16du="http://schemas.microsoft.com/office/word/2023/wordml/word16du" xmlns:w16sdtdh="http://schemas.microsoft.com/office/word/2020/wordml/sdtdatahash" xmlns:w16sdtfl="http://schemas.microsoft.com/office/word/2024/wordml/sdtformatlock" xmlns:w16se="http://schemas.microsoft.com/office/word/2015/wordml/symex" xmlns:wpg="http://schemas.microsoft.com/office/word/2010/wordprocessingGroup" xmlns:wpi="http://schemas.microsoft.com/office/word/2010/wordprocessingInk" xmlns:wne="http://schemas.microsoft.com/office/word/2006/wordml" xmlns:wps="http://schemas.microsoft.com/office/word/2010/wordprocessingShape" mc:Ignorable="w14 w15 w16se w16cid w16 w16cex w16sdtdh w16sdtfl w16du wp14">
   <w:p>
     <w:pPr>
-      <w:pStyle w:val="Header"/>
+      <w:pStyle w:val="a3"/>
       <w:rPr>
         <w:rFonts w:ascii="TH SarabunPSK" w:hAnsi="TH SarabunPSK" w:cs="TH SarabunPSK"/>
         <w:b/>
@@ -15181,7 +16899,7 @@
   </w:p>
   <w:p>
     <w:pPr>
-      <w:pStyle w:val="Header"/>
+      <w:pStyle w:val="a3"/>
       <w:rPr>
         <w:rFonts w:ascii="TH SarabunPSK" w:hAnsi="TH SarabunPSK" w:cs="TH SarabunPSK"/>
         <w:b/>
@@ -17415,17 +19133,17 @@
     <w:lsdException w:name="Unresolved Mention" w:semiHidden="1" w:unhideWhenUsed="1"/>
     <w:lsdException w:name="Smart Link" w:semiHidden="1" w:unhideWhenUsed="1"/>
   </w:latentStyles>
-  <w:style w:type="paragraph" w:default="1" w:styleId="Normal">
+  <w:style w:type="paragraph" w:default="1" w:styleId="a">
     <w:name w:val="Normal"/>
     <w:qFormat/>
+    <w:rsid w:val="00A01526"/>
   </w:style>
-  <w:style w:type="character" w:default="1" w:styleId="DefaultParagraphFont">
+  <w:style w:type="character" w:default="1" w:styleId="a0">
     <w:name w:val="Default Paragraph Font"/>
     <w:uiPriority w:val="1"/>
-    <w:semiHidden/>
     <w:unhideWhenUsed/>
   </w:style>
-  <w:style w:type="table" w:default="1" w:styleId="TableNormal">
+  <w:style w:type="table" w:default="1" w:styleId="a1">
     <w:name w:val="Normal Table"/>
     <w:uiPriority w:val="99"/>
     <w:semiHidden/>
@@ -17440,16 +19158,16 @@
       </w:tblCellMar>
     </w:tblPr>
   </w:style>
-  <w:style w:type="numbering" w:default="1" w:styleId="NoList">
+  <w:style w:type="numbering" w:default="1" w:styleId="a2">
     <w:name w:val="No List"/>
     <w:uiPriority w:val="99"/>
     <w:semiHidden/>
     <w:unhideWhenUsed/>
   </w:style>
-  <w:style w:type="paragraph" w:styleId="Header">
+  <w:style w:type="paragraph" w:styleId="a3">
     <w:name w:val="header"/>
-    <w:basedOn w:val="Normal"/>
-    <w:link w:val="HeaderChar"/>
+    <w:basedOn w:val="a"/>
+    <w:link w:val="a4"/>
     <w:uiPriority w:val="99"/>
     <w:unhideWhenUsed/>
     <w:rsid w:val="00C87900"/>
@@ -17461,17 +19179,17 @@
       <w:spacing w:after="0" w:line="240" w:lineRule="auto"/>
     </w:pPr>
   </w:style>
-  <w:style w:type="character" w:customStyle="1" w:styleId="HeaderChar">
-    <w:name w:val="Header Char"/>
-    <w:basedOn w:val="DefaultParagraphFont"/>
-    <w:link w:val="Header"/>
+  <w:style w:type="character" w:customStyle="1" w:styleId="a4">
+    <w:name w:val="หัวกระดาษ อักขระ"/>
+    <w:basedOn w:val="a0"/>
+    <w:link w:val="a3"/>
     <w:uiPriority w:val="99"/>
     <w:rsid w:val="00C87900"/>
   </w:style>
-  <w:style w:type="paragraph" w:styleId="Footer">
+  <w:style w:type="paragraph" w:styleId="a5">
     <w:name w:val="footer"/>
-    <w:basedOn w:val="Normal"/>
-    <w:link w:val="FooterChar"/>
+    <w:basedOn w:val="a"/>
+    <w:link w:val="a6"/>
     <w:uiPriority w:val="99"/>
     <w:unhideWhenUsed/>
     <w:rsid w:val="00C87900"/>
@@ -17483,16 +19201,16 @@
       <w:spacing w:after="0" w:line="240" w:lineRule="auto"/>
     </w:pPr>
   </w:style>
-  <w:style w:type="character" w:customStyle="1" w:styleId="FooterChar">
-    <w:name w:val="Footer Char"/>
-    <w:basedOn w:val="DefaultParagraphFont"/>
-    <w:link w:val="Footer"/>
+  <w:style w:type="character" w:customStyle="1" w:styleId="a6">
+    <w:name w:val="ท้ายกระดาษ อักขระ"/>
+    <w:basedOn w:val="a0"/>
+    <w:link w:val="a5"/>
     <w:uiPriority w:val="99"/>
     <w:rsid w:val="00C87900"/>
   </w:style>
-  <w:style w:type="paragraph" w:styleId="ListParagraph">
+  <w:style w:type="paragraph" w:styleId="a7">
     <w:name w:val="List Paragraph"/>
-    <w:basedOn w:val="Normal"/>
+    <w:basedOn w:val="a"/>
     <w:uiPriority w:val="34"/>
     <w:qFormat/>
     <w:rsid w:val="00C87900"/>
@@ -17501,9 +19219,9 @@
       <w:contextualSpacing/>
     </w:pPr>
   </w:style>
-  <w:style w:type="table" w:styleId="TableGrid">
+  <w:style w:type="table" w:styleId="a8">
     <w:name w:val="Table Grid"/>
-    <w:basedOn w:val="TableNormal"/>
+    <w:basedOn w:val="a1"/>
     <w:uiPriority w:val="39"/>
     <w:rsid w:val="00C2238F"/>
     <w:pPr>
@@ -17520,9 +19238,9 @@
       </w:tblBorders>
     </w:tblPr>
   </w:style>
-  <w:style w:type="character" w:styleId="Hyperlink">
+  <w:style w:type="character" w:styleId="a9">
     <w:name w:val="Hyperlink"/>
-    <w:basedOn w:val="DefaultParagraphFont"/>
+    <w:basedOn w:val="a0"/>
     <w:uiPriority w:val="99"/>
     <w:unhideWhenUsed/>
     <w:rsid w:val="00B77A1F"/>

</xml_diff>